<commit_message>
Added mvc controller and model
</commit_message>
<xml_diff>
--- a/Tutorial.docx
+++ b/Tutorial.docx
@@ -1657,31 +1657,719 @@
           <w:lang w:val="en-US"/>
         </w:rPr>
       </w:pPr>
-    </w:p>
-    <w:p>
-      <w:pPr>
-        <w:rPr>
-          <w:lang w:val="en-US"/>
-        </w:rPr>
-      </w:pPr>
-    </w:p>
-    <w:p>
-      <w:pPr>
-        <w:rPr>
-          <w:lang w:val="en-US"/>
-        </w:rPr>
-      </w:pPr>
-      <w:r>
-        <w:rPr>
-          <w:lang w:val="en-US"/>
-        </w:rPr>
-        <w:t xml:space="preserve">In this application, every element will consist of a Knockout component. </w:t>
+      <w:proofErr w:type="gramStart"/>
+      <w:r>
+        <w:rPr>
+          <w:lang w:val="en-US"/>
+        </w:rPr>
+        <w:t>So</w:t>
+      </w:r>
+      <w:proofErr w:type="gramEnd"/>
+      <w:r>
+        <w:rPr>
+          <w:lang w:val="en-US"/>
+        </w:rPr>
+        <w:t xml:space="preserve"> what is the first step?</w:t>
+      </w:r>
+    </w:p>
+    <w:p>
+      <w:pPr>
+        <w:rPr>
+          <w:lang w:val="en-US"/>
+        </w:rPr>
+      </w:pPr>
+      <w:r>
+        <w:rPr>
+          <w:lang w:val="en-US"/>
+        </w:rPr>
+        <w:t>The first thing to do is load the file which will initialize the application</w:t>
+      </w:r>
+      <w:r>
+        <w:rPr>
+          <w:lang w:val="en-US"/>
+        </w:rPr>
+        <w:t>. This is</w:t>
       </w:r>
       <w:r>
         <w:rPr>
           <w:lang w:val="en-US"/>
         </w:rPr>
         <w:t xml:space="preserve"> </w:t>
+      </w:r>
+      <w:proofErr w:type="spellStart"/>
+      <w:r>
+        <w:rPr>
+          <w:lang w:val="en-US"/>
+        </w:rPr>
+        <w:t>Main.ts</w:t>
+      </w:r>
+      <w:proofErr w:type="spellEnd"/>
+      <w:r>
+        <w:rPr>
+          <w:lang w:val="en-US"/>
+        </w:rPr>
+        <w:t xml:space="preserve">, in the </w:t>
+      </w:r>
+      <w:r>
+        <w:rPr>
+          <w:lang w:val="en-US"/>
+        </w:rPr>
+        <w:t>root of the App folder.</w:t>
+      </w:r>
+      <w:r>
+        <w:rPr>
+          <w:lang w:val="en-US"/>
+        </w:rPr>
+        <w:t xml:space="preserve"> We do this by referring to this file in webpack.config.js</w:t>
+      </w:r>
+      <w:r>
+        <w:rPr>
+          <w:lang w:val="en-US"/>
+        </w:rPr>
+        <w:t xml:space="preserve">, by setting the entry key to </w:t>
+      </w:r>
+      <w:proofErr w:type="spellStart"/>
+      <w:r>
+        <w:rPr>
+          <w:lang w:val="en-US"/>
+        </w:rPr>
+        <w:t>Main.ts</w:t>
+      </w:r>
+      <w:proofErr w:type="spellEnd"/>
+    </w:p>
+    <w:p>
+      <w:pPr>
+        <w:rPr>
+          <w:lang w:val="en-US"/>
+        </w:rPr>
+      </w:pPr>
+      <w:r>
+        <w:rPr>
+          <w:lang w:val="en-US"/>
+        </w:rPr>
+        <w:t xml:space="preserve">If we run the </w:t>
+      </w:r>
+      <w:proofErr w:type="spellStart"/>
+      <w:r>
+        <w:rPr>
+          <w:lang w:val="en-US"/>
+        </w:rPr>
+        <w:t>webpack</w:t>
+      </w:r>
+      <w:proofErr w:type="spellEnd"/>
+      <w:r>
+        <w:rPr>
+          <w:lang w:val="en-US"/>
+        </w:rPr>
+        <w:t xml:space="preserve"> command in the console, the file app.bundle.js will be generated in the Build folder.</w:t>
+      </w:r>
+    </w:p>
+    <w:p>
+      <w:pPr>
+        <w:rPr>
+          <w:lang w:val="en-US"/>
+        </w:rPr>
+      </w:pPr>
+      <w:r>
+        <w:rPr>
+          <w:lang w:val="en-US"/>
+        </w:rPr>
+        <w:t>We refer to this file in our _</w:t>
+      </w:r>
+      <w:proofErr w:type="spellStart"/>
+      <w:r>
+        <w:rPr>
+          <w:lang w:val="en-US"/>
+        </w:rPr>
+        <w:t>Layout.cshtml</w:t>
+      </w:r>
+      <w:proofErr w:type="spellEnd"/>
+      <w:r>
+        <w:rPr>
+          <w:lang w:val="en-US"/>
+        </w:rPr>
+        <w:t xml:space="preserve"> file: </w:t>
+      </w:r>
+      <w:r>
+        <w:rPr>
+          <w:lang w:val="en-US"/>
+        </w:rPr>
+        <w:br/>
+      </w:r>
+      <w:r>
+        <w:rPr>
+          <w:lang w:val="en-US"/>
+        </w:rPr>
+        <w:br/>
+      </w:r>
+      <w:r>
+        <w:rPr>
+          <w:rFonts w:ascii="Consolas" w:hAnsi="Consolas" w:cs="Consolas"/>
+          <w:color w:val="0000FF"/>
+          <w:sz w:val="19"/>
+          <w:szCs w:val="19"/>
+        </w:rPr>
+        <w:t>&lt;</w:t>
+      </w:r>
+      <w:r>
+        <w:rPr>
+          <w:rFonts w:ascii="Consolas" w:hAnsi="Consolas" w:cs="Consolas"/>
+          <w:color w:val="800000"/>
+          <w:sz w:val="19"/>
+          <w:szCs w:val="19"/>
+        </w:rPr>
+        <w:t>script</w:t>
+      </w:r>
+      <w:r>
+        <w:rPr>
+          <w:rFonts w:ascii="Consolas" w:hAnsi="Consolas" w:cs="Consolas"/>
+          <w:color w:val="000000"/>
+          <w:sz w:val="19"/>
+          <w:szCs w:val="19"/>
+        </w:rPr>
+        <w:t xml:space="preserve"> </w:t>
+      </w:r>
+      <w:proofErr w:type="spellStart"/>
+      <w:r>
+        <w:rPr>
+          <w:rFonts w:ascii="Consolas" w:hAnsi="Consolas" w:cs="Consolas"/>
+          <w:color w:val="FF0000"/>
+          <w:sz w:val="19"/>
+          <w:szCs w:val="19"/>
+        </w:rPr>
+        <w:t>src</w:t>
+      </w:r>
+      <w:proofErr w:type="spellEnd"/>
+      <w:r>
+        <w:rPr>
+          <w:rFonts w:ascii="Consolas" w:hAnsi="Consolas" w:cs="Consolas"/>
+          <w:color w:val="0000FF"/>
+          <w:sz w:val="19"/>
+          <w:szCs w:val="19"/>
+        </w:rPr>
+        <w:t>="~/</w:t>
+      </w:r>
+      <w:proofErr w:type="spellStart"/>
+      <w:r>
+        <w:rPr>
+          <w:rFonts w:ascii="Consolas" w:hAnsi="Consolas" w:cs="Consolas"/>
+          <w:color w:val="0000FF"/>
+          <w:sz w:val="19"/>
+          <w:szCs w:val="19"/>
+        </w:rPr>
+        <w:t>Build</w:t>
+      </w:r>
+      <w:proofErr w:type="spellEnd"/>
+      <w:r>
+        <w:rPr>
+          <w:rFonts w:ascii="Consolas" w:hAnsi="Consolas" w:cs="Consolas"/>
+          <w:color w:val="0000FF"/>
+          <w:sz w:val="19"/>
+          <w:szCs w:val="19"/>
+        </w:rPr>
+        <w:t>/app.bundle.js"&gt;&lt;/</w:t>
+      </w:r>
+      <w:r>
+        <w:rPr>
+          <w:rFonts w:ascii="Consolas" w:hAnsi="Consolas" w:cs="Consolas"/>
+          <w:color w:val="800000"/>
+          <w:sz w:val="19"/>
+          <w:szCs w:val="19"/>
+        </w:rPr>
+        <w:t>script</w:t>
+      </w:r>
+      <w:r>
+        <w:rPr>
+          <w:rFonts w:ascii="Consolas" w:hAnsi="Consolas" w:cs="Consolas"/>
+          <w:color w:val="0000FF"/>
+          <w:sz w:val="19"/>
+          <w:szCs w:val="19"/>
+        </w:rPr>
+        <w:t>&gt;</w:t>
+      </w:r>
+      <w:r>
+        <w:rPr>
+          <w:lang w:val="en-US"/>
+        </w:rPr>
+        <w:br/>
+      </w:r>
+    </w:p>
+    <w:p>
+      <w:pPr>
+        <w:rPr>
+          <w:lang w:val="en-US"/>
+        </w:rPr>
+      </w:pPr>
+      <w:r>
+        <w:rPr>
+          <w:lang w:val="en-US"/>
+        </w:rPr>
+        <w:br w:type="page"/>
+      </w:r>
+    </w:p>
+    <w:p>
+      <w:pPr>
+        <w:rPr>
+          <w:lang w:val="en-US"/>
+        </w:rPr>
+      </w:pPr>
+      <w:bookmarkStart w:id="0" w:name="_GoBack"/>
+      <w:bookmarkEnd w:id="0"/>
+      <w:r>
+        <w:rPr>
+          <w:lang w:val="en-US"/>
+        </w:rPr>
+        <w:lastRenderedPageBreak/>
+        <w:t xml:space="preserve">To check </w:t>
+      </w:r>
+      <w:r>
+        <w:rPr>
+          <w:lang w:val="en-US"/>
+        </w:rPr>
+        <w:t xml:space="preserve">if all this works, you can put this code in </w:t>
+      </w:r>
+      <w:proofErr w:type="spellStart"/>
+      <w:r>
+        <w:rPr>
+          <w:lang w:val="en-US"/>
+        </w:rPr>
+        <w:t>Main.ts</w:t>
+      </w:r>
+      <w:proofErr w:type="spellEnd"/>
+      <w:r>
+        <w:rPr>
+          <w:lang w:val="en-US"/>
+        </w:rPr>
+        <w:t>:</w:t>
+      </w:r>
+    </w:p>
+    <w:p>
+      <w:pPr>
+        <w:autoSpaceDE w:val="0"/>
+        <w:autoSpaceDN w:val="0"/>
+        <w:adjustRightInd w:val="0"/>
+        <w:spacing w:after="0" w:line="240" w:lineRule="auto"/>
+        <w:rPr>
+          <w:rFonts w:ascii="Consolas" w:hAnsi="Consolas" w:cs="Consolas"/>
+          <w:color w:val="000000"/>
+          <w:sz w:val="19"/>
+          <w:szCs w:val="19"/>
+        </w:rPr>
+      </w:pPr>
+      <w:proofErr w:type="gramStart"/>
+      <w:r>
+        <w:rPr>
+          <w:rFonts w:ascii="Consolas" w:hAnsi="Consolas" w:cs="Consolas"/>
+          <w:color w:val="0000FF"/>
+          <w:sz w:val="19"/>
+          <w:szCs w:val="19"/>
+        </w:rPr>
+        <w:t>export</w:t>
+      </w:r>
+      <w:proofErr w:type="gramEnd"/>
+      <w:r>
+        <w:rPr>
+          <w:rFonts w:ascii="Consolas" w:hAnsi="Consolas" w:cs="Consolas"/>
+          <w:color w:val="000000"/>
+          <w:sz w:val="19"/>
+          <w:szCs w:val="19"/>
+        </w:rPr>
+        <w:t xml:space="preserve"> </w:t>
+      </w:r>
+      <w:r>
+        <w:rPr>
+          <w:rFonts w:ascii="Consolas" w:hAnsi="Consolas" w:cs="Consolas"/>
+          <w:color w:val="0000FF"/>
+          <w:sz w:val="19"/>
+          <w:szCs w:val="19"/>
+        </w:rPr>
+        <w:t>class</w:t>
+      </w:r>
+      <w:r>
+        <w:rPr>
+          <w:rFonts w:ascii="Consolas" w:hAnsi="Consolas" w:cs="Consolas"/>
+          <w:color w:val="000000"/>
+          <w:sz w:val="19"/>
+          <w:szCs w:val="19"/>
+        </w:rPr>
+        <w:t xml:space="preserve"> </w:t>
+      </w:r>
+      <w:proofErr w:type="spellStart"/>
+      <w:r>
+        <w:rPr>
+          <w:rFonts w:ascii="Consolas" w:hAnsi="Consolas" w:cs="Consolas"/>
+          <w:color w:val="000000"/>
+          <w:sz w:val="19"/>
+          <w:szCs w:val="19"/>
+        </w:rPr>
+        <w:t>Main</w:t>
+      </w:r>
+      <w:proofErr w:type="spellEnd"/>
+      <w:r>
+        <w:rPr>
+          <w:rFonts w:ascii="Consolas" w:hAnsi="Consolas" w:cs="Consolas"/>
+          <w:color w:val="000000"/>
+          <w:sz w:val="19"/>
+          <w:szCs w:val="19"/>
+        </w:rPr>
+        <w:t xml:space="preserve"> {</w:t>
+      </w:r>
+    </w:p>
+    <w:p>
+      <w:pPr>
+        <w:autoSpaceDE w:val="0"/>
+        <w:autoSpaceDN w:val="0"/>
+        <w:adjustRightInd w:val="0"/>
+        <w:spacing w:after="0" w:line="240" w:lineRule="auto"/>
+        <w:rPr>
+          <w:rFonts w:ascii="Consolas" w:hAnsi="Consolas" w:cs="Consolas"/>
+          <w:color w:val="000000"/>
+          <w:sz w:val="19"/>
+          <w:szCs w:val="19"/>
+        </w:rPr>
+      </w:pPr>
+    </w:p>
+    <w:p>
+      <w:pPr>
+        <w:autoSpaceDE w:val="0"/>
+        <w:autoSpaceDN w:val="0"/>
+        <w:adjustRightInd w:val="0"/>
+        <w:spacing w:after="0" w:line="240" w:lineRule="auto"/>
+        <w:rPr>
+          <w:rFonts w:ascii="Consolas" w:hAnsi="Consolas" w:cs="Consolas"/>
+          <w:color w:val="000000"/>
+          <w:sz w:val="19"/>
+          <w:szCs w:val="19"/>
+        </w:rPr>
+      </w:pPr>
+      <w:r>
+        <w:rPr>
+          <w:rFonts w:ascii="Consolas" w:hAnsi="Consolas" w:cs="Consolas"/>
+          <w:color w:val="000000"/>
+          <w:sz w:val="19"/>
+          <w:szCs w:val="19"/>
+        </w:rPr>
+        <w:t xml:space="preserve">    </w:t>
+      </w:r>
+      <w:proofErr w:type="spellStart"/>
+      <w:proofErr w:type="gramStart"/>
+      <w:r>
+        <w:rPr>
+          <w:rFonts w:ascii="Consolas" w:hAnsi="Consolas" w:cs="Consolas"/>
+          <w:color w:val="0000FF"/>
+          <w:sz w:val="19"/>
+          <w:szCs w:val="19"/>
+        </w:rPr>
+        <w:t>constructor</w:t>
+      </w:r>
+      <w:proofErr w:type="spellEnd"/>
+      <w:r>
+        <w:rPr>
+          <w:rFonts w:ascii="Consolas" w:hAnsi="Consolas" w:cs="Consolas"/>
+          <w:color w:val="000000"/>
+          <w:sz w:val="19"/>
+          <w:szCs w:val="19"/>
+        </w:rPr>
+        <w:t>(</w:t>
+      </w:r>
+      <w:proofErr w:type="gramEnd"/>
+      <w:r>
+        <w:rPr>
+          <w:rFonts w:ascii="Consolas" w:hAnsi="Consolas" w:cs="Consolas"/>
+          <w:color w:val="000000"/>
+          <w:sz w:val="19"/>
+          <w:szCs w:val="19"/>
+        </w:rPr>
+        <w:t>) {</w:t>
+      </w:r>
+    </w:p>
+    <w:p>
+      <w:pPr>
+        <w:autoSpaceDE w:val="0"/>
+        <w:autoSpaceDN w:val="0"/>
+        <w:adjustRightInd w:val="0"/>
+        <w:spacing w:after="0" w:line="240" w:lineRule="auto"/>
+        <w:rPr>
+          <w:rFonts w:ascii="Consolas" w:hAnsi="Consolas" w:cs="Consolas"/>
+          <w:color w:val="000000"/>
+          <w:sz w:val="19"/>
+          <w:szCs w:val="19"/>
+        </w:rPr>
+      </w:pPr>
+      <w:r>
+        <w:rPr>
+          <w:rFonts w:ascii="Consolas" w:hAnsi="Consolas" w:cs="Consolas"/>
+          <w:color w:val="000000"/>
+          <w:sz w:val="19"/>
+          <w:szCs w:val="19"/>
+        </w:rPr>
+        <w:t xml:space="preserve">        </w:t>
+      </w:r>
+      <w:proofErr w:type="gramStart"/>
+      <w:r>
+        <w:rPr>
+          <w:rFonts w:ascii="Consolas" w:hAnsi="Consolas" w:cs="Consolas"/>
+          <w:color w:val="000000"/>
+          <w:sz w:val="19"/>
+          <w:szCs w:val="19"/>
+        </w:rPr>
+        <w:t>alert(</w:t>
+      </w:r>
+      <w:proofErr w:type="gramEnd"/>
+      <w:r>
+        <w:rPr>
+          <w:rFonts w:ascii="Consolas" w:hAnsi="Consolas" w:cs="Consolas"/>
+          <w:color w:val="A31515"/>
+          <w:sz w:val="19"/>
+          <w:szCs w:val="19"/>
+        </w:rPr>
+        <w:t>"</w:t>
+      </w:r>
+      <w:proofErr w:type="spellStart"/>
+      <w:r>
+        <w:rPr>
+          <w:rFonts w:ascii="Consolas" w:hAnsi="Consolas" w:cs="Consolas"/>
+          <w:color w:val="A31515"/>
+          <w:sz w:val="19"/>
+          <w:szCs w:val="19"/>
+        </w:rPr>
+        <w:t>Hello</w:t>
+      </w:r>
+      <w:proofErr w:type="spellEnd"/>
+      <w:r>
+        <w:rPr>
+          <w:rFonts w:ascii="Consolas" w:hAnsi="Consolas" w:cs="Consolas"/>
+          <w:color w:val="A31515"/>
+          <w:sz w:val="19"/>
+          <w:szCs w:val="19"/>
+        </w:rPr>
+        <w:t xml:space="preserve"> World"</w:t>
+      </w:r>
+      <w:r>
+        <w:rPr>
+          <w:rFonts w:ascii="Consolas" w:hAnsi="Consolas" w:cs="Consolas"/>
+          <w:color w:val="000000"/>
+          <w:sz w:val="19"/>
+          <w:szCs w:val="19"/>
+        </w:rPr>
+        <w:t>);</w:t>
+      </w:r>
+    </w:p>
+    <w:p>
+      <w:pPr>
+        <w:autoSpaceDE w:val="0"/>
+        <w:autoSpaceDN w:val="0"/>
+        <w:adjustRightInd w:val="0"/>
+        <w:spacing w:after="0" w:line="240" w:lineRule="auto"/>
+        <w:rPr>
+          <w:rFonts w:ascii="Consolas" w:hAnsi="Consolas" w:cs="Consolas"/>
+          <w:color w:val="000000"/>
+          <w:sz w:val="19"/>
+          <w:szCs w:val="19"/>
+        </w:rPr>
+      </w:pPr>
+      <w:r>
+        <w:rPr>
+          <w:rFonts w:ascii="Consolas" w:hAnsi="Consolas" w:cs="Consolas"/>
+          <w:color w:val="000000"/>
+          <w:sz w:val="19"/>
+          <w:szCs w:val="19"/>
+        </w:rPr>
+        <w:t xml:space="preserve">    }</w:t>
+      </w:r>
+    </w:p>
+    <w:p>
+      <w:pPr>
+        <w:autoSpaceDE w:val="0"/>
+        <w:autoSpaceDN w:val="0"/>
+        <w:adjustRightInd w:val="0"/>
+        <w:spacing w:after="0" w:line="240" w:lineRule="auto"/>
+        <w:rPr>
+          <w:rFonts w:ascii="Consolas" w:hAnsi="Consolas" w:cs="Consolas"/>
+          <w:color w:val="000000"/>
+          <w:sz w:val="19"/>
+          <w:szCs w:val="19"/>
+        </w:rPr>
+      </w:pPr>
+    </w:p>
+    <w:p>
+      <w:pPr>
+        <w:autoSpaceDE w:val="0"/>
+        <w:autoSpaceDN w:val="0"/>
+        <w:adjustRightInd w:val="0"/>
+        <w:spacing w:after="0" w:line="240" w:lineRule="auto"/>
+        <w:rPr>
+          <w:rFonts w:ascii="Consolas" w:hAnsi="Consolas" w:cs="Consolas"/>
+          <w:color w:val="000000"/>
+          <w:sz w:val="19"/>
+          <w:szCs w:val="19"/>
+        </w:rPr>
+      </w:pPr>
+      <w:r>
+        <w:rPr>
+          <w:rFonts w:ascii="Consolas" w:hAnsi="Consolas" w:cs="Consolas"/>
+          <w:color w:val="000000"/>
+          <w:sz w:val="19"/>
+          <w:szCs w:val="19"/>
+        </w:rPr>
+        <w:t>}</w:t>
+      </w:r>
+    </w:p>
+    <w:p>
+      <w:pPr>
+        <w:autoSpaceDE w:val="0"/>
+        <w:autoSpaceDN w:val="0"/>
+        <w:adjustRightInd w:val="0"/>
+        <w:spacing w:after="0" w:line="240" w:lineRule="auto"/>
+        <w:rPr>
+          <w:rFonts w:ascii="Consolas" w:hAnsi="Consolas" w:cs="Consolas"/>
+          <w:color w:val="000000"/>
+          <w:sz w:val="19"/>
+          <w:szCs w:val="19"/>
+        </w:rPr>
+      </w:pPr>
+    </w:p>
+    <w:p>
+      <w:pPr>
+        <w:rPr>
+          <w:rFonts w:ascii="Consolas" w:hAnsi="Consolas" w:cs="Consolas"/>
+          <w:color w:val="000000"/>
+          <w:sz w:val="19"/>
+          <w:szCs w:val="19"/>
+        </w:rPr>
+      </w:pPr>
+      <w:proofErr w:type="gramStart"/>
+      <w:r>
+        <w:rPr>
+          <w:rFonts w:ascii="Consolas" w:hAnsi="Consolas" w:cs="Consolas"/>
+          <w:color w:val="0000FF"/>
+          <w:sz w:val="19"/>
+          <w:szCs w:val="19"/>
+        </w:rPr>
+        <w:t>let</w:t>
+      </w:r>
+      <w:proofErr w:type="gramEnd"/>
+      <w:r>
+        <w:rPr>
+          <w:rFonts w:ascii="Consolas" w:hAnsi="Consolas" w:cs="Consolas"/>
+          <w:color w:val="000000"/>
+          <w:sz w:val="19"/>
+          <w:szCs w:val="19"/>
+        </w:rPr>
+        <w:t xml:space="preserve"> </w:t>
+      </w:r>
+      <w:proofErr w:type="spellStart"/>
+      <w:r>
+        <w:rPr>
+          <w:rFonts w:ascii="Consolas" w:hAnsi="Consolas" w:cs="Consolas"/>
+          <w:color w:val="000000"/>
+          <w:sz w:val="19"/>
+          <w:szCs w:val="19"/>
+        </w:rPr>
+        <w:t>main</w:t>
+      </w:r>
+      <w:proofErr w:type="spellEnd"/>
+      <w:r>
+        <w:rPr>
+          <w:rFonts w:ascii="Consolas" w:hAnsi="Consolas" w:cs="Consolas"/>
+          <w:color w:val="000000"/>
+          <w:sz w:val="19"/>
+          <w:szCs w:val="19"/>
+        </w:rPr>
+        <w:t xml:space="preserve"> = </w:t>
+      </w:r>
+      <w:r>
+        <w:rPr>
+          <w:rFonts w:ascii="Consolas" w:hAnsi="Consolas" w:cs="Consolas"/>
+          <w:color w:val="0000FF"/>
+          <w:sz w:val="19"/>
+          <w:szCs w:val="19"/>
+        </w:rPr>
+        <w:t>new</w:t>
+      </w:r>
+      <w:r>
+        <w:rPr>
+          <w:rFonts w:ascii="Consolas" w:hAnsi="Consolas" w:cs="Consolas"/>
+          <w:color w:val="000000"/>
+          <w:sz w:val="19"/>
+          <w:szCs w:val="19"/>
+        </w:rPr>
+        <w:t xml:space="preserve"> </w:t>
+      </w:r>
+      <w:proofErr w:type="spellStart"/>
+      <w:r>
+        <w:rPr>
+          <w:rFonts w:ascii="Consolas" w:hAnsi="Consolas" w:cs="Consolas"/>
+          <w:color w:val="000000"/>
+          <w:sz w:val="19"/>
+          <w:szCs w:val="19"/>
+        </w:rPr>
+        <w:t>Main</w:t>
+      </w:r>
+      <w:proofErr w:type="spellEnd"/>
+      <w:r>
+        <w:rPr>
+          <w:rFonts w:ascii="Consolas" w:hAnsi="Consolas" w:cs="Consolas"/>
+          <w:color w:val="000000"/>
+          <w:sz w:val="19"/>
+          <w:szCs w:val="19"/>
+        </w:rPr>
+        <w:t>();</w:t>
+      </w:r>
+    </w:p>
+    <w:p>
+      <w:pPr>
+        <w:rPr>
+          <w:lang w:val="en-US"/>
+        </w:rPr>
+      </w:pPr>
+    </w:p>
+    <w:p>
+      <w:pPr>
+        <w:rPr>
+          <w:lang w:val="en-US"/>
+        </w:rPr>
+      </w:pPr>
+    </w:p>
+    <w:p>
+      <w:pPr>
+        <w:rPr>
+          <w:lang w:val="en-US"/>
+        </w:rPr>
+      </w:pPr>
+    </w:p>
+    <w:p>
+      <w:pPr>
+        <w:pStyle w:val="Heading2"/>
+        <w:rPr>
+          <w:lang w:val="en-US"/>
+        </w:rPr>
+      </w:pPr>
+      <w:r>
+        <w:rPr>
+          <w:lang w:val="en-US"/>
+        </w:rPr>
+        <w:t>Setting up KnockoutJS</w:t>
+      </w:r>
+    </w:p>
+    <w:p>
+      <w:pPr>
+        <w:rPr>
+          <w:lang w:val="en-US"/>
+        </w:rPr>
+      </w:pPr>
+    </w:p>
+    <w:p>
+      <w:pPr>
+        <w:rPr>
+          <w:lang w:val="en-US"/>
+        </w:rPr>
+      </w:pPr>
+      <w:r>
+        <w:rPr>
+          <w:lang w:val="en-US"/>
+        </w:rPr>
+        <w:t xml:space="preserve">In this application, every element will consist of a Knockout component.  </w:t>
       </w:r>
     </w:p>
     <w:p>
@@ -1777,14 +2465,7 @@
         <w:rPr>
           <w:lang w:val="en-US"/>
         </w:rPr>
-        <w:lastRenderedPageBreak/>
-        <w:t>To be able to u</w:t>
-      </w:r>
-      <w:r>
-        <w:rPr>
-          <w:lang w:val="en-US"/>
-        </w:rPr>
-        <w:t xml:space="preserve">se the </w:t>
+        <w:t xml:space="preserve">To be able to use the </w:t>
       </w:r>
       <w:proofErr w:type="gramStart"/>
       <w:r>
@@ -1798,116 +2479,8 @@
         <w:rPr>
           <w:lang w:val="en-US"/>
         </w:rPr>
-        <w:t>, each component</w:t>
-      </w:r>
-      <w:r>
-        <w:rPr>
-          <w:lang w:val="en-US"/>
-        </w:rPr>
-        <w:t xml:space="preserve"> will have to be registered first. Because the number of components in a large single page application may be substantial, a separate file is use for component registration.</w:t>
-      </w:r>
-    </w:p>
-    <w:p>
-      <w:pPr>
-        <w:rPr>
-          <w:lang w:val="en-US"/>
-        </w:rPr>
-      </w:pPr>
-      <w:proofErr w:type="gramStart"/>
-      <w:r>
-        <w:rPr>
-          <w:lang w:val="en-US"/>
-        </w:rPr>
-        <w:t>So</w:t>
-      </w:r>
-      <w:proofErr w:type="gramEnd"/>
-      <w:r>
-        <w:rPr>
-          <w:lang w:val="en-US"/>
-        </w:rPr>
-        <w:t xml:space="preserve"> what is the first step?</w:t>
-      </w:r>
-    </w:p>
-    <w:p>
-      <w:pPr>
-        <w:rPr>
-          <w:lang w:val="en-US"/>
-        </w:rPr>
-      </w:pPr>
-      <w:r>
-        <w:rPr>
-          <w:lang w:val="en-US"/>
-        </w:rPr>
-        <w:t>The first thing to do is load the file which will initialize the application</w:t>
-      </w:r>
-      <w:r>
-        <w:rPr>
-          <w:lang w:val="en-US"/>
-        </w:rPr>
-        <w:t>. This is</w:t>
-      </w:r>
-      <w:r>
-        <w:rPr>
-          <w:lang w:val="en-US"/>
-        </w:rPr>
-        <w:t xml:space="preserve"> </w:t>
-      </w:r>
-      <w:proofErr w:type="spellStart"/>
-      <w:r>
-        <w:rPr>
-          <w:lang w:val="en-US"/>
-        </w:rPr>
-        <w:t>Main.ts</w:t>
-      </w:r>
-      <w:proofErr w:type="spellEnd"/>
-      <w:r>
-        <w:rPr>
-          <w:lang w:val="en-US"/>
-        </w:rPr>
-        <w:t xml:space="preserve">, in the </w:t>
-      </w:r>
-      <w:r>
-        <w:rPr>
-          <w:lang w:val="en-US"/>
-        </w:rPr>
-        <w:t>root of the App folder.</w:t>
-      </w:r>
-      <w:r>
-        <w:rPr>
-          <w:lang w:val="en-US"/>
-        </w:rPr>
-        <w:t xml:space="preserve"> We do this by referring to this file in webpack.config.js</w:t>
-      </w:r>
-      <w:r>
-        <w:rPr>
-          <w:lang w:val="en-US"/>
-        </w:rPr>
-        <w:t xml:space="preserve">, by setting the entry key to </w:t>
-      </w:r>
-      <w:proofErr w:type="spellStart"/>
-      <w:r>
-        <w:rPr>
-          <w:lang w:val="en-US"/>
-        </w:rPr>
-        <w:t>Main.ts</w:t>
-      </w:r>
-      <w:bookmarkStart w:id="0" w:name="_GoBack"/>
-      <w:bookmarkEnd w:id="0"/>
-      <w:proofErr w:type="spellEnd"/>
-    </w:p>
-    <w:p>
-      <w:pPr>
-        <w:rPr>
-          <w:lang w:val="en-US"/>
-        </w:rPr>
-      </w:pPr>
-    </w:p>
-    <w:p>
-      <w:pPr>
-        <w:rPr>
-          <w:lang w:val="en-US"/>
-        </w:rPr>
-      </w:pPr>
+        <w:t>, each component will have to be registered first. Because the number of components in a large single page application may be substantial, a separate file is use for component registration.</w:t>
+      </w:r>
     </w:p>
     <w:p>
       <w:pPr>

</xml_diff>

<commit_message>
Set up ComponentRegistration.ts and first component
</commit_message>
<xml_diff>
--- a/Tutorial.docx
+++ b/Tutorial.docx
@@ -57,21 +57,19 @@
         <w:rPr>
           <w:lang w:val="en-US"/>
         </w:rPr>
-        <w:t xml:space="preserve">, we ran into a range of problems and decisions which had to be made. The result of what we’ve learned during this project </w:t>
-      </w:r>
-      <w:proofErr w:type="gramStart"/>
-      <w:r>
-        <w:rPr>
-          <w:lang w:val="en-US"/>
-        </w:rPr>
-        <w:t>is  incorporated</w:t>
-      </w:r>
-      <w:proofErr w:type="gramEnd"/>
-      <w:r>
-        <w:rPr>
-          <w:lang w:val="en-US"/>
-        </w:rPr>
-        <w:t xml:space="preserve"> in this Knockout</w:t>
+        <w:t xml:space="preserve">, we ran into a range of problems and decisions which had to be made. The result of what we’ve </w:t>
+      </w:r>
+      <w:r>
+        <w:rPr>
+          <w:lang w:val="en-US"/>
+        </w:rPr>
+        <w:t xml:space="preserve">learned during this project is </w:t>
+      </w:r>
+      <w:r>
+        <w:rPr>
+          <w:lang w:val="en-US"/>
+        </w:rPr>
+        <w:t>incorporated in this Knockout</w:t>
       </w:r>
       <w:r>
         <w:rPr>
@@ -145,21 +143,7 @@
         <w:rPr>
           <w:lang w:val="en-US"/>
         </w:rPr>
-        <w:t xml:space="preserve">th Angular 2 and TypeScript, and was really enthusiastic about TypeScript. </w:t>
-      </w:r>
-      <w:proofErr w:type="gramStart"/>
-      <w:r>
-        <w:rPr>
-          <w:lang w:val="en-US"/>
-        </w:rPr>
-        <w:t>So</w:t>
-      </w:r>
-      <w:proofErr w:type="gramEnd"/>
-      <w:r>
-        <w:rPr>
-          <w:lang w:val="en-US"/>
-        </w:rPr>
-        <w:t xml:space="preserve"> TypeScript seemed a logical choice for the project.</w:t>
+        <w:t>th Angular 2 and TypeScript, and was really enthusiastic about TypeScript. So TypeScript seemed a logical choice for the project.</w:t>
       </w:r>
     </w:p>
     <w:p>
@@ -459,23 +443,7 @@
         <w:rPr>
           <w:lang w:val="en-US"/>
         </w:rPr>
-        <w:t xml:space="preserve">We’ll need a </w:t>
-      </w:r>
-      <w:proofErr w:type="spellStart"/>
-      <w:proofErr w:type="gramStart"/>
-      <w:r>
-        <w:rPr>
-          <w:lang w:val="en-US"/>
-        </w:rPr>
-        <w:t>package.json</w:t>
-      </w:r>
-      <w:proofErr w:type="spellEnd"/>
-      <w:proofErr w:type="gramEnd"/>
-      <w:r>
-        <w:rPr>
-          <w:lang w:val="en-US"/>
-        </w:rPr>
-        <w:t xml:space="preserve"> file in the root of the web project, a nice way to set up this file is by running :</w:t>
+        <w:t>We’ll need a package.json file in the root of the web project, a nice way to set up this file is by running :</w:t>
       </w:r>
       <w:r>
         <w:rPr>
@@ -489,182 +457,125 @@
         </w:rPr>
         <w:br/>
       </w:r>
-      <w:proofErr w:type="spellStart"/>
       <w:r>
         <w:rPr>
           <w:rStyle w:val="text"/>
           <w:rFonts w:ascii="Courier New" w:hAnsi="Courier New" w:cs="Courier New"/>
           <w:color w:val="333333"/>
         </w:rPr>
-        <w:t>npm</w:t>
-      </w:r>
-      <w:proofErr w:type="spellEnd"/>
-      <w:r>
-        <w:rPr>
-          <w:rStyle w:val="text"/>
+        <w:t>npm init</w:t>
+      </w:r>
+    </w:p>
+    <w:p>
+      <w:pPr>
+        <w:rPr>
+          <w:lang w:val="en-US"/>
+        </w:rPr>
+      </w:pPr>
+      <w:r>
+        <w:rPr>
+          <w:lang w:val="en-US"/>
+        </w:rPr>
+        <w:t>from a command window in admin mode,  in the root of the web project</w:t>
+      </w:r>
+      <w:r>
+        <w:rPr>
+          <w:lang w:val="en-US"/>
+        </w:rPr>
+        <w:t>. You’ll be asked some questions to set up some default values.</w:t>
+      </w:r>
+    </w:p>
+    <w:p>
+      <w:pPr>
+        <w:rPr>
+          <w:lang w:val="en-US"/>
+        </w:rPr>
+      </w:pPr>
+    </w:p>
+    <w:p>
+      <w:pPr>
+        <w:pStyle w:val="Heading2"/>
+        <w:rPr>
+          <w:lang w:val="en-US"/>
+        </w:rPr>
+      </w:pPr>
+      <w:r>
+        <w:rPr>
+          <w:lang w:val="en-US"/>
+        </w:rPr>
+        <w:t>Install TypeScript</w:t>
+      </w:r>
+    </w:p>
+    <w:p>
+      <w:pPr>
+        <w:rPr>
+          <w:lang w:val="en-US"/>
+        </w:rPr>
+      </w:pPr>
+      <w:r>
+        <w:rPr>
+          <w:lang w:val="en-US"/>
+        </w:rPr>
+        <w:t>Now we have Node.js installed, we can use the Node.js package manager (NPM) to install TypeScript.</w:t>
+      </w:r>
+    </w:p>
+    <w:p>
+      <w:pPr>
+        <w:rPr>
+          <w:lang w:val="en-US"/>
+        </w:rPr>
+      </w:pPr>
+      <w:r>
+        <w:rPr>
+          <w:lang w:val="en-US"/>
+        </w:rPr>
+        <w:t>Open a command window</w:t>
+      </w:r>
+      <w:r>
+        <w:rPr>
+          <w:lang w:val="en-US"/>
+        </w:rPr>
+        <w:t xml:space="preserve"> in admin mode, </w:t>
+      </w:r>
+      <w:r>
+        <w:rPr>
+          <w:lang w:val="en-US"/>
+        </w:rPr>
+        <w:t xml:space="preserve"> in the root of the web project, and type </w:t>
+      </w:r>
+    </w:p>
+    <w:p>
+      <w:pPr>
+        <w:rPr>
+          <w:lang w:val="en-US"/>
+        </w:rPr>
+      </w:pPr>
+      <w:r>
+        <w:rPr>
           <w:rFonts w:ascii="Courier New" w:hAnsi="Courier New" w:cs="Courier New"/>
-          <w:color w:val="333333"/>
-        </w:rPr>
-        <w:t> </w:t>
-      </w:r>
-      <w:proofErr w:type="spellStart"/>
-      <w:r>
-        <w:rPr>
-          <w:rStyle w:val="text"/>
+          <w:lang w:val="en-US"/>
+        </w:rPr>
+        <w:t>npm insta</w:t>
+      </w:r>
+      <w:r>
+        <w:rPr>
           <w:rFonts w:ascii="Courier New" w:hAnsi="Courier New" w:cs="Courier New"/>
-          <w:color w:val="333333"/>
-        </w:rPr>
-        <w:t>init</w:t>
-      </w:r>
-      <w:proofErr w:type="spellEnd"/>
-    </w:p>
-    <w:p>
-      <w:pPr>
-        <w:rPr>
-          <w:lang w:val="en-US"/>
-        </w:rPr>
-      </w:pPr>
-      <w:r>
-        <w:rPr>
-          <w:lang w:val="en-US"/>
-        </w:rPr>
-        <w:t xml:space="preserve">from a command window in admin </w:t>
-      </w:r>
-      <w:proofErr w:type="gramStart"/>
-      <w:r>
-        <w:rPr>
-          <w:lang w:val="en-US"/>
-        </w:rPr>
-        <w:t>mode,  in</w:t>
-      </w:r>
-      <w:proofErr w:type="gramEnd"/>
-      <w:r>
-        <w:rPr>
-          <w:lang w:val="en-US"/>
-        </w:rPr>
-        <w:t xml:space="preserve"> the root of the web project</w:t>
-      </w:r>
-      <w:r>
-        <w:rPr>
-          <w:lang w:val="en-US"/>
-        </w:rPr>
-        <w:t>. You’ll be asked some questions to set up some default values.</w:t>
-      </w:r>
-    </w:p>
-    <w:p>
-      <w:pPr>
-        <w:rPr>
-          <w:lang w:val="en-US"/>
-        </w:rPr>
-      </w:pPr>
-    </w:p>
-    <w:p>
-      <w:pPr>
-        <w:pStyle w:val="Heading2"/>
-        <w:rPr>
-          <w:lang w:val="en-US"/>
-        </w:rPr>
-      </w:pPr>
-      <w:r>
-        <w:rPr>
-          <w:lang w:val="en-US"/>
-        </w:rPr>
-        <w:t>Install TypeScript</w:t>
-      </w:r>
-    </w:p>
-    <w:p>
-      <w:pPr>
-        <w:rPr>
-          <w:lang w:val="en-US"/>
-        </w:rPr>
-      </w:pPr>
-      <w:r>
-        <w:rPr>
-          <w:lang w:val="en-US"/>
-        </w:rPr>
-        <w:t>Now we have Node.js installed, we can use the Node.js package manager (NPM) to install TypeScript.</w:t>
-      </w:r>
-    </w:p>
-    <w:p>
-      <w:pPr>
-        <w:rPr>
-          <w:lang w:val="en-US"/>
-        </w:rPr>
-      </w:pPr>
-      <w:r>
-        <w:rPr>
-          <w:lang w:val="en-US"/>
-        </w:rPr>
-        <w:t>Open a command window</w:t>
-      </w:r>
-      <w:r>
-        <w:rPr>
-          <w:lang w:val="en-US"/>
-        </w:rPr>
-        <w:t xml:space="preserve"> in admin </w:t>
-      </w:r>
-      <w:proofErr w:type="gramStart"/>
-      <w:r>
-        <w:rPr>
-          <w:lang w:val="en-US"/>
-        </w:rPr>
-        <w:t xml:space="preserve">mode, </w:t>
-      </w:r>
-      <w:r>
-        <w:rPr>
-          <w:lang w:val="en-US"/>
-        </w:rPr>
-        <w:t xml:space="preserve"> in</w:t>
-      </w:r>
-      <w:proofErr w:type="gramEnd"/>
-      <w:r>
-        <w:rPr>
-          <w:lang w:val="en-US"/>
-        </w:rPr>
-        <w:t xml:space="preserve"> the root of the web project, and type </w:t>
-      </w:r>
-    </w:p>
-    <w:p>
-      <w:pPr>
-        <w:rPr>
-          <w:lang w:val="en-US"/>
-        </w:rPr>
-      </w:pPr>
-      <w:proofErr w:type="spellStart"/>
+          <w:lang w:val="en-US"/>
+        </w:rPr>
+        <w:t xml:space="preserve">ll </w:t>
+      </w:r>
       <w:r>
         <w:rPr>
           <w:rFonts w:ascii="Courier New" w:hAnsi="Courier New" w:cs="Courier New"/>
           <w:lang w:val="en-US"/>
         </w:rPr>
-        <w:t>npm</w:t>
-      </w:r>
-      <w:proofErr w:type="spellEnd"/>
+        <w:t>typescript</w:t>
+      </w:r>
       <w:r>
         <w:rPr>
           <w:rFonts w:ascii="Courier New" w:hAnsi="Courier New" w:cs="Courier New"/>
           <w:lang w:val="en-US"/>
         </w:rPr>
-        <w:t xml:space="preserve"> insta</w:t>
-      </w:r>
-      <w:r>
-        <w:rPr>
-          <w:rFonts w:ascii="Courier New" w:hAnsi="Courier New" w:cs="Courier New"/>
-          <w:lang w:val="en-US"/>
-        </w:rPr>
-        <w:t xml:space="preserve">ll </w:t>
-      </w:r>
-      <w:r>
-        <w:rPr>
-          <w:rFonts w:ascii="Courier New" w:hAnsi="Courier New" w:cs="Courier New"/>
-          <w:lang w:val="en-US"/>
-        </w:rPr>
-        <w:t>typescript</w:t>
-      </w:r>
-      <w:r>
-        <w:rPr>
-          <w:rFonts w:ascii="Courier New" w:hAnsi="Courier New" w:cs="Courier New"/>
-          <w:lang w:val="en-US"/>
-        </w:rPr>
         <w:t xml:space="preserve"> –-save-dev</w:t>
       </w:r>
     </w:p>
@@ -684,18 +595,8 @@
         <w:rPr>
           <w:lang w:val="en-US"/>
         </w:rPr>
-        <w:t xml:space="preserve"> Don’t change the default name of the project, </w:t>
-      </w:r>
-      <w:proofErr w:type="spellStart"/>
-      <w:proofErr w:type="gramStart"/>
-      <w:r>
-        <w:rPr>
-          <w:lang w:val="en-US"/>
-        </w:rPr>
-        <w:t>tsconfig.json</w:t>
-      </w:r>
-      <w:proofErr w:type="spellEnd"/>
-      <w:proofErr w:type="gramEnd"/>
+        <w:t xml:space="preserve"> Don’t change the default name of the project, tsconfig.json</w:t>
+      </w:r>
     </w:p>
     <w:p>
       <w:pPr>
@@ -772,21 +673,7 @@
         <w:rPr>
           <w:lang w:val="en-US"/>
         </w:rPr>
-        <w:t>Because we’ll be saving the TypeScript source files in a directory called “source”, we’ll add the key “</w:t>
-      </w:r>
-      <w:proofErr w:type="spellStart"/>
-      <w:r>
-        <w:rPr>
-          <w:lang w:val="en-US"/>
-        </w:rPr>
-        <w:t>baseUrl</w:t>
-      </w:r>
-      <w:proofErr w:type="spellEnd"/>
-      <w:r>
-        <w:rPr>
-          <w:lang w:val="en-US"/>
-        </w:rPr>
-        <w:t xml:space="preserve">” under the compiler options: </w:t>
+        <w:t xml:space="preserve">Because we’ll be saving the TypeScript source files in a directory called “source”, we’ll add the key “baseUrl” under the compiler options: </w:t>
       </w:r>
       <w:r>
         <w:rPr>
@@ -807,27 +694,7 @@
           <w:sz w:val="19"/>
           <w:szCs w:val="19"/>
         </w:rPr>
-        <w:t>"</w:t>
-      </w:r>
-      <w:proofErr w:type="spellStart"/>
-      <w:r>
-        <w:rPr>
-          <w:rFonts w:ascii="Consolas" w:hAnsi="Consolas" w:cs="Consolas"/>
-          <w:color w:val="2E75B6"/>
-          <w:sz w:val="19"/>
-          <w:szCs w:val="19"/>
-        </w:rPr>
-        <w:t>baseUrl</w:t>
-      </w:r>
-      <w:proofErr w:type="spellEnd"/>
-      <w:r>
-        <w:rPr>
-          <w:rFonts w:ascii="Consolas" w:hAnsi="Consolas" w:cs="Consolas"/>
-          <w:color w:val="2E75B6"/>
-          <w:sz w:val="19"/>
-          <w:szCs w:val="19"/>
-        </w:rPr>
-        <w:t>"</w:t>
+        <w:t>"baseUrl"</w:t>
       </w:r>
       <w:r>
         <w:rPr>
@@ -838,7 +705,6 @@
         </w:rPr>
         <w:t xml:space="preserve">: </w:t>
       </w:r>
-      <w:proofErr w:type="gramStart"/>
       <w:r>
         <w:rPr>
           <w:rFonts w:ascii="Consolas" w:hAnsi="Consolas" w:cs="Consolas"/>
@@ -846,17 +712,7 @@
           <w:sz w:val="19"/>
           <w:szCs w:val="19"/>
         </w:rPr>
-        <w:t>"./</w:t>
-      </w:r>
-      <w:proofErr w:type="gramEnd"/>
-      <w:r>
-        <w:rPr>
-          <w:rFonts w:ascii="Consolas" w:hAnsi="Consolas" w:cs="Consolas"/>
-          <w:color w:val="A31515"/>
-          <w:sz w:val="19"/>
-          <w:szCs w:val="19"/>
-        </w:rPr>
-        <w:t>source/"</w:t>
+        <w:t>"./source/"</w:t>
       </w:r>
     </w:p>
     <w:p>
@@ -879,35 +735,69 @@
         <w:rPr>
           <w:lang w:val="en-US"/>
         </w:rPr>
-        <w:t xml:space="preserve">We’ll leave the target key set at “es5” for maximum compatibility with older browsers, i.e. the TypeScript compiler will </w:t>
-      </w:r>
-      <w:proofErr w:type="spellStart"/>
-      <w:r>
-        <w:rPr>
-          <w:lang w:val="en-US"/>
-        </w:rPr>
-        <w:t>transpile</w:t>
-      </w:r>
-      <w:proofErr w:type="spellEnd"/>
-      <w:r>
-        <w:rPr>
-          <w:lang w:val="en-US"/>
-        </w:rPr>
-        <w:t xml:space="preserve"> the TypeScript code to </w:t>
-      </w:r>
-      <w:proofErr w:type="spellStart"/>
-      <w:r>
-        <w:rPr>
-          <w:lang w:val="en-US"/>
-        </w:rPr>
-        <w:t>EcmaScript</w:t>
-      </w:r>
-      <w:proofErr w:type="spellEnd"/>
-      <w:r>
-        <w:rPr>
-          <w:lang w:val="en-US"/>
-        </w:rPr>
-        <w:t xml:space="preserve"> 5 compatible JavaScript.</w:t>
+        <w:t>We’ll leave the target key set at “es5” for maximum compatibility with older browsers, i.e. the TypeScript compiler will transpile the TypeScript code to EcmaScript 5 compatible JavaScript.</w:t>
+      </w:r>
+    </w:p>
+    <w:p>
+      <w:pPr>
+        <w:rPr>
+          <w:lang w:val="en-US"/>
+        </w:rPr>
+      </w:pPr>
+    </w:p>
+    <w:p>
+      <w:pPr>
+        <w:pStyle w:val="Heading2"/>
+        <w:rPr>
+          <w:lang w:val="en-US"/>
+        </w:rPr>
+      </w:pPr>
+      <w:r>
+        <w:rPr>
+          <w:lang w:val="en-US"/>
+        </w:rPr>
+        <w:t>Typings</w:t>
+      </w:r>
+    </w:p>
+    <w:p>
+      <w:pPr>
+        <w:rPr>
+          <w:lang w:val="en-US"/>
+        </w:rPr>
+      </w:pPr>
+      <w:r>
+        <w:rPr>
+          <w:lang w:val="en-US"/>
+        </w:rPr>
+        <w:t xml:space="preserve">For TypeScript’s strong typing to work, TypeScript needs some information on the types in various libraries. These are supplied by type definition files, with the extension .d.ts </w:t>
+      </w:r>
+    </w:p>
+    <w:p>
+      <w:pPr>
+        <w:rPr>
+          <w:lang w:val="en-US"/>
+        </w:rPr>
+      </w:pPr>
+      <w:r>
+        <w:rPr>
+          <w:lang w:val="en-US"/>
+        </w:rPr>
+        <w:t>The files  which can be added to your project through Nuget, GitHub (</w:t>
+      </w:r>
+      <w:hyperlink r:id="rId7" w:history="1">
+        <w:r>
+          <w:rPr>
+            <w:rStyle w:val="Hyperlink"/>
+            <w:lang w:val="en-US"/>
+          </w:rPr>
+          <w:t>https://github.com/DefinitelyTyped/DefinitelyTyped</w:t>
+        </w:r>
+      </w:hyperlink>
+      <w:r>
+        <w:rPr>
+          <w:lang w:val="en-US"/>
+        </w:rPr>
+        <w:t xml:space="preserve"> ) or the node package manager. In the starter project a directory with type definition files for some important libraries is included under the root. Type definition files for Knockout, Require and jQuery are included.</w:t>
       </w:r>
     </w:p>
     <w:p>
@@ -996,58 +886,12 @@
           <w:lang w:val="en-US"/>
         </w:rPr>
       </w:pPr>
-      <w:proofErr w:type="spellStart"/>
-      <w:proofErr w:type="gramStart"/>
       <w:r>
         <w:rPr>
           <w:rFonts w:ascii="Courier New" w:hAnsi="Courier New" w:cs="Courier New"/>
         </w:rPr>
-        <w:t>npm</w:t>
-      </w:r>
-      <w:proofErr w:type="spellEnd"/>
-      <w:proofErr w:type="gramEnd"/>
-      <w:r>
-        <w:rPr>
-          <w:rFonts w:ascii="Courier New" w:hAnsi="Courier New" w:cs="Courier New"/>
-        </w:rPr>
-        <w:t xml:space="preserve"> </w:t>
-      </w:r>
-      <w:proofErr w:type="spellStart"/>
-      <w:r>
-        <w:rPr>
-          <w:rFonts w:ascii="Courier New" w:hAnsi="Courier New" w:cs="Courier New"/>
-        </w:rPr>
-        <w:t>install</w:t>
-      </w:r>
-      <w:proofErr w:type="spellEnd"/>
-      <w:r>
-        <w:rPr>
-          <w:rFonts w:ascii="Courier New" w:hAnsi="Courier New" w:cs="Courier New"/>
-        </w:rPr>
-        <w:t xml:space="preserve"> </w:t>
-      </w:r>
-      <w:proofErr w:type="spellStart"/>
-      <w:r>
-        <w:rPr>
-          <w:rFonts w:ascii="Courier New" w:hAnsi="Courier New" w:cs="Courier New"/>
-        </w:rPr>
-        <w:t>webpack</w:t>
-      </w:r>
-      <w:proofErr w:type="spellEnd"/>
-      <w:r>
-        <w:rPr>
-          <w:rFonts w:ascii="Courier New" w:hAnsi="Courier New" w:cs="Courier New"/>
-        </w:rPr>
-        <w:t xml:space="preserve"> –-save-</w:t>
-      </w:r>
-      <w:proofErr w:type="spellStart"/>
-      <w:r>
-        <w:rPr>
-          <w:rFonts w:ascii="Courier New" w:hAnsi="Courier New" w:cs="Courier New"/>
-        </w:rPr>
-        <w:t>dev</w:t>
-      </w:r>
-      <w:proofErr w:type="spellEnd"/>
+        <w:t>npm install webpack –-save-dev</w:t>
+      </w:r>
     </w:p>
     <w:p>
       <w:pPr>
@@ -1069,7 +913,7 @@
           <w:lang w:val="en-US"/>
         </w:rPr>
       </w:pPr>
-      <w:hyperlink r:id="rId7" w:history="1">
+      <w:hyperlink r:id="rId8" w:history="1">
         <w:r>
           <w:rPr>
             <w:rStyle w:val="Hyperlink"/>
@@ -1115,23 +959,7 @@
         <w:rPr>
           <w:lang w:val="en-US"/>
         </w:rPr>
-        <w:t xml:space="preserve">For Webpack and TypeScript to work, additional packages are necessary. To get started use the </w:t>
-      </w:r>
-      <w:proofErr w:type="spellStart"/>
-      <w:proofErr w:type="gramStart"/>
-      <w:r>
-        <w:rPr>
-          <w:lang w:val="en-US"/>
-        </w:rPr>
-        <w:t>package.json</w:t>
-      </w:r>
-      <w:proofErr w:type="spellEnd"/>
-      <w:proofErr w:type="gramEnd"/>
-      <w:r>
-        <w:rPr>
-          <w:lang w:val="en-US"/>
-        </w:rPr>
-        <w:t xml:space="preserve"> file from the sample project, and run </w:t>
+        <w:t xml:space="preserve">For Webpack and TypeScript to work, additional packages are necessary. To get started use the package.json file from the sample project, and run </w:t>
       </w:r>
     </w:p>
     <w:p>
@@ -1140,291 +968,203 @@
           <w:rFonts w:ascii="Courier New" w:hAnsi="Courier New" w:cs="Courier New"/>
         </w:rPr>
       </w:pPr>
-      <w:proofErr w:type="spellStart"/>
-      <w:proofErr w:type="gramStart"/>
       <w:r>
         <w:rPr>
           <w:rFonts w:ascii="Courier New" w:hAnsi="Courier New" w:cs="Courier New"/>
         </w:rPr>
-        <w:t>npm</w:t>
-      </w:r>
-      <w:proofErr w:type="spellEnd"/>
-      <w:proofErr w:type="gramEnd"/>
-      <w:r>
+        <w:t>npm install</w:t>
+      </w:r>
+    </w:p>
+    <w:p>
+      <w:pPr>
+        <w:rPr>
+          <w:lang w:val="en-US"/>
+        </w:rPr>
+      </w:pPr>
+      <w:r>
+        <w:rPr>
+          <w:lang w:val="en-US"/>
+        </w:rPr>
+        <w:t>This will install a range of required packages.</w:t>
+      </w:r>
+    </w:p>
+    <w:p>
+      <w:pPr>
+        <w:rPr>
+          <w:lang w:val="en-US"/>
+        </w:rPr>
+      </w:pPr>
+    </w:p>
+    <w:p>
+      <w:pPr>
+        <w:rPr>
+          <w:lang w:val="en-US"/>
+        </w:rPr>
+      </w:pPr>
+    </w:p>
+    <w:p>
+      <w:pPr>
+        <w:pStyle w:val="Heading2"/>
+        <w:rPr>
+          <w:lang w:val="en-US"/>
+        </w:rPr>
+      </w:pPr>
+      <w:r>
+        <w:rPr>
+          <w:lang w:val="en-US"/>
+        </w:rPr>
+        <w:t>Install KnockoutJS</w:t>
+      </w:r>
+    </w:p>
+    <w:p>
+      <w:pPr>
+        <w:rPr>
+          <w:lang w:val="en-US"/>
+        </w:rPr>
+      </w:pPr>
+      <w:r>
+        <w:rPr>
+          <w:lang w:val="en-US"/>
+        </w:rPr>
+        <w:t>We’ll install KnockoutJS through NPM:</w:t>
+      </w:r>
+    </w:p>
+    <w:p>
+      <w:pPr>
         <w:rPr>
           <w:rFonts w:ascii="Courier New" w:hAnsi="Courier New" w:cs="Courier New"/>
         </w:rPr>
+      </w:pPr>
+      <w:r>
+        <w:rPr>
+          <w:rFonts w:ascii="Courier New" w:hAnsi="Courier New" w:cs="Courier New"/>
+        </w:rPr>
+        <w:t>npm install knockout –-save-dev</w:t>
+      </w:r>
+    </w:p>
+    <w:p>
+      <w:pPr>
+        <w:rPr>
+          <w:rFonts w:ascii="Courier New" w:hAnsi="Courier New" w:cs="Courier New"/>
+          <w:lang w:val="en-US"/>
+        </w:rPr>
+      </w:pPr>
+    </w:p>
+    <w:p>
+      <w:pPr>
+        <w:rPr>
+          <w:lang w:val="en-US"/>
+        </w:rPr>
+      </w:pPr>
+    </w:p>
+    <w:p>
+      <w:pPr>
+        <w:rPr>
+          <w:lang w:val="en-US"/>
+        </w:rPr>
+      </w:pPr>
+    </w:p>
+    <w:p>
+      <w:pPr>
+        <w:rPr>
+          <w:lang w:val="en-US"/>
+        </w:rPr>
+      </w:pPr>
+      <w:r>
+        <w:rPr>
+          <w:lang w:val="en-US"/>
+        </w:rPr>
+        <w:br w:type="page"/>
+      </w:r>
+    </w:p>
+    <w:p>
+      <w:pPr>
+        <w:pStyle w:val="Heading2"/>
+        <w:rPr>
+          <w:lang w:val="en-US"/>
+        </w:rPr>
+      </w:pPr>
+      <w:r>
+        <w:rPr>
+          <w:lang w:val="en-US"/>
+        </w:rPr>
+        <w:lastRenderedPageBreak/>
+        <w:t xml:space="preserve">Set up a host MVC view for </w:t>
+      </w:r>
+      <w:r>
+        <w:rPr>
+          <w:lang w:val="en-US"/>
+        </w:rPr>
+        <w:t>the single page application</w:t>
+      </w:r>
+    </w:p>
+    <w:p>
+      <w:pPr>
+        <w:rPr>
+          <w:lang w:val="en-US"/>
+        </w:rPr>
+      </w:pPr>
+      <w:r>
+        <w:rPr>
+          <w:lang w:val="en-US"/>
+        </w:rPr>
+        <w:t>The original project from which this starter project is derived was an ASP.NET MVC application with a commercial CMS system. In this project, we’</w:t>
+      </w:r>
+      <w:r>
+        <w:rPr>
+          <w:lang w:val="en-US"/>
+        </w:rPr>
+        <w:t>ve ke</w:t>
+      </w:r>
+      <w:r>
+        <w:rPr>
+          <w:lang w:val="en-US"/>
+        </w:rPr>
+        <w:t>p</w:t>
+      </w:r>
+      <w:r>
+        <w:rPr>
+          <w:lang w:val="en-US"/>
+        </w:rPr>
+        <w:t>t</w:t>
+      </w:r>
+      <w:r>
+        <w:rPr>
+          <w:lang w:val="en-US"/>
+        </w:rPr>
+        <w:t xml:space="preserve"> things simple, we</w:t>
+      </w:r>
+      <w:r>
+        <w:rPr>
+          <w:lang w:val="en-US"/>
+        </w:rPr>
+        <w:t xml:space="preserve"> just have one MVC controller and view to host the single page application. But in your real-world application this could be any kind of web page.</w:t>
+      </w:r>
+      <w:r>
+        <w:rPr>
+          <w:lang w:val="en-US"/>
+        </w:rPr>
         <w:t xml:space="preserve"> </w:t>
       </w:r>
-      <w:proofErr w:type="spellStart"/>
-      <w:r>
-        <w:rPr>
-          <w:rFonts w:ascii="Courier New" w:hAnsi="Courier New" w:cs="Courier New"/>
-        </w:rPr>
-        <w:t>install</w:t>
-      </w:r>
-      <w:proofErr w:type="spellEnd"/>
-    </w:p>
-    <w:p>
-      <w:pPr>
-        <w:rPr>
-          <w:lang w:val="en-US"/>
-        </w:rPr>
-      </w:pPr>
-      <w:r>
-        <w:rPr>
-          <w:lang w:val="en-US"/>
-        </w:rPr>
-        <w:t>This will install a range of required packages.</w:t>
-      </w:r>
-    </w:p>
-    <w:p>
-      <w:pPr>
-        <w:rPr>
-          <w:lang w:val="en-US"/>
-        </w:rPr>
-      </w:pPr>
-    </w:p>
-    <w:p>
-      <w:pPr>
-        <w:rPr>
-          <w:lang w:val="en-US"/>
-        </w:rPr>
-      </w:pPr>
-    </w:p>
-    <w:p>
-      <w:pPr>
-        <w:pStyle w:val="Heading2"/>
-        <w:rPr>
-          <w:lang w:val="en-US"/>
-        </w:rPr>
-      </w:pPr>
-      <w:r>
-        <w:rPr>
-          <w:lang w:val="en-US"/>
-        </w:rPr>
-        <w:t>Install KnockoutJS</w:t>
-      </w:r>
-    </w:p>
-    <w:p>
-      <w:pPr>
-        <w:rPr>
-          <w:lang w:val="en-US"/>
-        </w:rPr>
-      </w:pPr>
-      <w:r>
-        <w:rPr>
-          <w:lang w:val="en-US"/>
-        </w:rPr>
-        <w:t>We’ll install KnockoutJS through NPM:</w:t>
-      </w:r>
-    </w:p>
-    <w:p>
-      <w:pPr>
-        <w:rPr>
-          <w:rFonts w:ascii="Courier New" w:hAnsi="Courier New" w:cs="Courier New"/>
-        </w:rPr>
-      </w:pPr>
-      <w:proofErr w:type="spellStart"/>
-      <w:proofErr w:type="gramStart"/>
-      <w:r>
-        <w:rPr>
-          <w:rFonts w:ascii="Courier New" w:hAnsi="Courier New" w:cs="Courier New"/>
-        </w:rPr>
-        <w:t>npm</w:t>
-      </w:r>
-      <w:proofErr w:type="spellEnd"/>
-      <w:proofErr w:type="gramEnd"/>
-      <w:r>
-        <w:rPr>
-          <w:rFonts w:ascii="Courier New" w:hAnsi="Courier New" w:cs="Courier New"/>
-        </w:rPr>
-        <w:t xml:space="preserve"> </w:t>
-      </w:r>
-      <w:proofErr w:type="spellStart"/>
-      <w:r>
-        <w:rPr>
-          <w:rFonts w:ascii="Courier New" w:hAnsi="Courier New" w:cs="Courier New"/>
-        </w:rPr>
-        <w:t>install</w:t>
-      </w:r>
-      <w:proofErr w:type="spellEnd"/>
-      <w:r>
-        <w:rPr>
-          <w:rFonts w:ascii="Courier New" w:hAnsi="Courier New" w:cs="Courier New"/>
-        </w:rPr>
-        <w:t xml:space="preserve"> </w:t>
-      </w:r>
-      <w:proofErr w:type="spellStart"/>
-      <w:r>
-        <w:rPr>
-          <w:rFonts w:ascii="Courier New" w:hAnsi="Courier New" w:cs="Courier New"/>
-        </w:rPr>
-        <w:t>knockout</w:t>
-      </w:r>
-      <w:proofErr w:type="spellEnd"/>
-      <w:r>
-        <w:rPr>
-          <w:rFonts w:ascii="Courier New" w:hAnsi="Courier New" w:cs="Courier New"/>
-        </w:rPr>
-        <w:t xml:space="preserve"> –-save-</w:t>
-      </w:r>
-      <w:proofErr w:type="spellStart"/>
-      <w:r>
-        <w:rPr>
-          <w:rFonts w:ascii="Courier New" w:hAnsi="Courier New" w:cs="Courier New"/>
-        </w:rPr>
-        <w:t>dev</w:t>
-      </w:r>
-      <w:proofErr w:type="spellEnd"/>
-    </w:p>
-    <w:p>
-      <w:pPr>
-        <w:rPr>
-          <w:rFonts w:ascii="Courier New" w:hAnsi="Courier New" w:cs="Courier New"/>
-          <w:lang w:val="en-US"/>
-        </w:rPr>
-      </w:pPr>
-    </w:p>
-    <w:p>
-      <w:pPr>
-        <w:rPr>
-          <w:lang w:val="en-US"/>
-        </w:rPr>
-      </w:pPr>
-    </w:p>
-    <w:p>
-      <w:pPr>
-        <w:rPr>
-          <w:lang w:val="en-US"/>
-        </w:rPr>
-      </w:pPr>
-    </w:p>
-    <w:p>
-      <w:pPr>
-        <w:rPr>
-          <w:lang w:val="en-US"/>
-        </w:rPr>
-      </w:pPr>
-      <w:r>
-        <w:rPr>
-          <w:lang w:val="en-US"/>
-        </w:rPr>
-        <w:br w:type="page"/>
-      </w:r>
-    </w:p>
-    <w:p>
-      <w:pPr>
-        <w:pStyle w:val="Heading2"/>
-        <w:rPr>
-          <w:lang w:val="en-US"/>
-        </w:rPr>
-      </w:pPr>
-      <w:r>
-        <w:rPr>
-          <w:lang w:val="en-US"/>
-        </w:rPr>
-        <w:lastRenderedPageBreak/>
-        <w:t>Set up the starting point of the single page application</w:t>
-      </w:r>
-    </w:p>
-    <w:p>
-      <w:pPr>
-        <w:rPr>
-          <w:lang w:val="en-US"/>
-        </w:rPr>
-      </w:pPr>
-      <w:r>
-        <w:rPr>
-          <w:lang w:val="en-US"/>
-        </w:rPr>
-        <w:t>The original project from which this starter project is derived was an ASP.NET MVC application with a commercial CMS system. In this project, we’</w:t>
-      </w:r>
-      <w:r>
-        <w:rPr>
-          <w:lang w:val="en-US"/>
-        </w:rPr>
-        <w:t>ve ke</w:t>
-      </w:r>
-      <w:r>
-        <w:rPr>
-          <w:lang w:val="en-US"/>
-        </w:rPr>
-        <w:t>p</w:t>
-      </w:r>
-      <w:r>
-        <w:rPr>
-          <w:lang w:val="en-US"/>
-        </w:rPr>
-        <w:t>t</w:t>
-      </w:r>
-      <w:r>
-        <w:rPr>
-          <w:lang w:val="en-US"/>
-        </w:rPr>
-        <w:t xml:space="preserve"> things simple, we</w:t>
-      </w:r>
-      <w:r>
-        <w:rPr>
-          <w:lang w:val="en-US"/>
-        </w:rPr>
-        <w:t xml:space="preserve"> just have one MVC controller and view to host the single page application. But in your real-world application this could be any kind of web page.</w:t>
-      </w:r>
-      <w:r>
-        <w:rPr>
-          <w:lang w:val="en-US"/>
-        </w:rPr>
-        <w:t xml:space="preserve"> </w:t>
-      </w:r>
-    </w:p>
-    <w:p>
-      <w:pPr>
-        <w:rPr>
-          <w:lang w:val="en-US"/>
-        </w:rPr>
-      </w:pPr>
-      <w:proofErr w:type="gramStart"/>
-      <w:r>
-        <w:rPr>
-          <w:lang w:val="en-US"/>
-        </w:rPr>
-        <w:t>So</w:t>
-      </w:r>
-      <w:proofErr w:type="gramEnd"/>
-      <w:r>
-        <w:rPr>
-          <w:lang w:val="en-US"/>
-        </w:rPr>
-        <w:t xml:space="preserve"> we have some basic ASP.NET MVC ingredients: a </w:t>
-      </w:r>
-      <w:proofErr w:type="spellStart"/>
-      <w:r>
-        <w:rPr>
-          <w:lang w:val="en-US"/>
-        </w:rPr>
-        <w:t>HomeController</w:t>
-      </w:r>
-      <w:proofErr w:type="spellEnd"/>
-      <w:r>
-        <w:rPr>
-          <w:lang w:val="en-US"/>
-        </w:rPr>
-        <w:t xml:space="preserve">, a corresponding MVC view, and a </w:t>
-      </w:r>
-      <w:r>
-        <w:rPr>
-          <w:lang w:val="en-US"/>
-        </w:rPr>
-        <w:t>_</w:t>
-      </w:r>
-      <w:proofErr w:type="spellStart"/>
-      <w:r>
-        <w:rPr>
-          <w:lang w:val="en-US"/>
-        </w:rPr>
-        <w:t>Layout.cshtml</w:t>
-      </w:r>
-      <w:proofErr w:type="spellEnd"/>
+    </w:p>
+    <w:p>
+      <w:pPr>
+        <w:rPr>
+          <w:lang w:val="en-US"/>
+        </w:rPr>
+      </w:pPr>
+      <w:r>
+        <w:rPr>
+          <w:lang w:val="en-US"/>
+        </w:rPr>
+        <w:t xml:space="preserve">So we have some basic ASP.NET MVC ingredients: a HomeController, a corresponding MVC view, and a </w:t>
+      </w:r>
+      <w:r>
+        <w:rPr>
+          <w:lang w:val="en-US"/>
+        </w:rPr>
+        <w:t>_Layout.cshtml</w:t>
+      </w:r>
       <w:r>
         <w:rPr>
           <w:lang w:val="en-US"/>
@@ -1435,35 +1175,7 @@
         <w:rPr>
           <w:lang w:val="en-US"/>
         </w:rPr>
-        <w:t xml:space="preserve"> </w:t>
-      </w:r>
-      <w:proofErr w:type="gramStart"/>
-      <w:r>
-        <w:rPr>
-          <w:lang w:val="en-US"/>
-        </w:rPr>
-        <w:t>So</w:t>
-      </w:r>
-      <w:proofErr w:type="gramEnd"/>
-      <w:r>
-        <w:rPr>
-          <w:lang w:val="en-US"/>
-        </w:rPr>
-        <w:t xml:space="preserve"> Views &gt; Home &gt; </w:t>
-      </w:r>
-      <w:proofErr w:type="spellStart"/>
-      <w:r>
-        <w:rPr>
-          <w:lang w:val="en-US"/>
-        </w:rPr>
-        <w:t>Index.cshtml</w:t>
-      </w:r>
-      <w:proofErr w:type="spellEnd"/>
-      <w:r>
-        <w:rPr>
-          <w:lang w:val="en-US"/>
-        </w:rPr>
-        <w:t xml:space="preserve"> will contain the starting point of our single page application.</w:t>
+        <w:t xml:space="preserve"> So Views &gt; Home &gt; Index.cshtml will contain the starting point of our single page application.</w:t>
       </w:r>
     </w:p>
     <w:p>
@@ -1489,136 +1201,6 @@
             <wp:extent cx="3695238" cy="4761905"/>
             <wp:effectExtent l="0" t="0" r="635" b="635"/>
             <wp:docPr id="2" name="Picture 2"/>
-            <wp:cNvGraphicFramePr>
-              <a:graphicFrameLocks xmlns:a="http://schemas.openxmlformats.org/drawingml/2006/main" noChangeAspect="1"/>
-            </wp:cNvGraphicFramePr>
-            <a:graphic xmlns:a="http://schemas.openxmlformats.org/drawingml/2006/main">
-              <a:graphicData uri="http://schemas.openxmlformats.org/drawingml/2006/picture">
-                <pic:pic xmlns:pic="http://schemas.openxmlformats.org/drawingml/2006/picture">
-                  <pic:nvPicPr>
-                    <pic:cNvPr id="1" name=""/>
-                    <pic:cNvPicPr/>
-                  </pic:nvPicPr>
-                  <pic:blipFill>
-                    <a:blip r:embed="rId8"/>
-                    <a:stretch>
-                      <a:fillRect/>
-                    </a:stretch>
-                  </pic:blipFill>
-                  <pic:spPr>
-                    <a:xfrm>
-                      <a:off x="0" y="0"/>
-                      <a:ext cx="3695238" cy="4761905"/>
-                    </a:xfrm>
-                    <a:prstGeom prst="rect">
-                      <a:avLst/>
-                    </a:prstGeom>
-                  </pic:spPr>
-                </pic:pic>
-              </a:graphicData>
-            </a:graphic>
-          </wp:inline>
-        </w:drawing>
-      </w:r>
-    </w:p>
-    <w:p>
-      <w:pPr>
-        <w:rPr>
-          <w:lang w:val="en-US"/>
-        </w:rPr>
-      </w:pPr>
-    </w:p>
-    <w:p>
-      <w:pPr>
-        <w:rPr>
-          <w:lang w:val="en-US"/>
-        </w:rPr>
-      </w:pPr>
-    </w:p>
-    <w:p>
-      <w:pPr>
-        <w:rPr>
-          <w:lang w:val="en-US"/>
-        </w:rPr>
-      </w:pPr>
-      <w:r>
-        <w:rPr>
-          <w:lang w:val="en-US"/>
-        </w:rPr>
-        <w:br w:type="page"/>
-      </w:r>
-    </w:p>
-    <w:p>
-      <w:pPr>
-        <w:pStyle w:val="Heading2"/>
-        <w:rPr>
-          <w:lang w:val="en-US"/>
-        </w:rPr>
-      </w:pPr>
-      <w:r>
-        <w:rPr>
-          <w:lang w:val="en-US"/>
-        </w:rPr>
-        <w:lastRenderedPageBreak/>
-        <w:t>Se</w:t>
-      </w:r>
-      <w:r>
-        <w:rPr>
-          <w:lang w:val="en-US"/>
-        </w:rPr>
-        <w:t>tting up the single page application</w:t>
-      </w:r>
-    </w:p>
-    <w:p>
-      <w:pPr>
-        <w:rPr>
-          <w:lang w:val="en-US"/>
-        </w:rPr>
-      </w:pPr>
-    </w:p>
-    <w:p>
-      <w:pPr>
-        <w:rPr>
-          <w:lang w:val="en-US"/>
-        </w:rPr>
-      </w:pPr>
-      <w:r>
-        <w:rPr>
-          <w:lang w:val="en-US"/>
-        </w:rPr>
-        <w:t xml:space="preserve">The basic folder structure for the single page application is a folder called “source” for the TypeScript files and JavaScript libraries, and an output directory called “build”, both under the root. The application specific files will be places under a directory called “app”, the libraries will </w:t>
-      </w:r>
-      <w:proofErr w:type="gramStart"/>
-      <w:r>
-        <w:rPr>
-          <w:lang w:val="en-US"/>
-        </w:rPr>
-        <w:t>placed</w:t>
-      </w:r>
-      <w:proofErr w:type="gramEnd"/>
-      <w:r>
-        <w:rPr>
-          <w:lang w:val="en-US"/>
-        </w:rPr>
-        <w:t xml:space="preserve"> under a directory called “lib”.</w:t>
-      </w:r>
-    </w:p>
-    <w:p>
-      <w:pPr>
-        <w:rPr>
-          <w:lang w:val="en-US"/>
-        </w:rPr>
-      </w:pPr>
-      <w:r>
-        <w:rPr>
-          <w:noProof/>
-          <w:lang w:eastAsia="nl-NL"/>
-        </w:rPr>
-        <w:drawing>
-          <wp:inline distT="0" distB="0" distL="0" distR="0" wp14:anchorId="0B42F583" wp14:editId="5275984F">
-            <wp:extent cx="4438095" cy="4438095"/>
-            <wp:effectExtent l="0" t="0" r="635" b="635"/>
-            <wp:docPr id="4" name="Picture 4"/>
             <wp:cNvGraphicFramePr>
               <a:graphicFrameLocks xmlns:a="http://schemas.openxmlformats.org/drawingml/2006/main" noChangeAspect="1"/>
             </wp:cNvGraphicFramePr>
@@ -1638,6 +1220,122 @@
                   <pic:spPr>
                     <a:xfrm>
                       <a:off x="0" y="0"/>
+                      <a:ext cx="3695238" cy="4761905"/>
+                    </a:xfrm>
+                    <a:prstGeom prst="rect">
+                      <a:avLst/>
+                    </a:prstGeom>
+                  </pic:spPr>
+                </pic:pic>
+              </a:graphicData>
+            </a:graphic>
+          </wp:inline>
+        </w:drawing>
+      </w:r>
+    </w:p>
+    <w:p>
+      <w:pPr>
+        <w:rPr>
+          <w:lang w:val="en-US"/>
+        </w:rPr>
+      </w:pPr>
+    </w:p>
+    <w:p>
+      <w:pPr>
+        <w:rPr>
+          <w:lang w:val="en-US"/>
+        </w:rPr>
+      </w:pPr>
+    </w:p>
+    <w:p>
+      <w:pPr>
+        <w:rPr>
+          <w:lang w:val="en-US"/>
+        </w:rPr>
+      </w:pPr>
+      <w:r>
+        <w:rPr>
+          <w:lang w:val="en-US"/>
+        </w:rPr>
+        <w:br w:type="page"/>
+      </w:r>
+    </w:p>
+    <w:p>
+      <w:pPr>
+        <w:pStyle w:val="Heading2"/>
+        <w:rPr>
+          <w:lang w:val="en-US"/>
+        </w:rPr>
+      </w:pPr>
+      <w:r>
+        <w:rPr>
+          <w:lang w:val="en-US"/>
+        </w:rPr>
+        <w:lastRenderedPageBreak/>
+        <w:t>Se</w:t>
+      </w:r>
+      <w:r>
+        <w:rPr>
+          <w:lang w:val="en-US"/>
+        </w:rPr>
+        <w:t>tting up the single page application</w:t>
+      </w:r>
+    </w:p>
+    <w:p>
+      <w:pPr>
+        <w:rPr>
+          <w:lang w:val="en-US"/>
+        </w:rPr>
+      </w:pPr>
+    </w:p>
+    <w:p>
+      <w:pPr>
+        <w:rPr>
+          <w:lang w:val="en-US"/>
+        </w:rPr>
+      </w:pPr>
+      <w:r>
+        <w:rPr>
+          <w:lang w:val="en-US"/>
+        </w:rPr>
+        <w:t>The basic folder structure for the single page application is a folder called “source” for the TypeScript files and JavaScript libraries, and an output directory called “build”, both under the root. The application specific files will be places under a directory called “app”, the libraries will placed under a directory called “lib”.</w:t>
+      </w:r>
+    </w:p>
+    <w:p>
+      <w:pPr>
+        <w:rPr>
+          <w:lang w:val="en-US"/>
+        </w:rPr>
+      </w:pPr>
+      <w:r>
+        <w:rPr>
+          <w:noProof/>
+          <w:lang w:eastAsia="nl-NL"/>
+        </w:rPr>
+        <w:drawing>
+          <wp:inline distT="0" distB="0" distL="0" distR="0" wp14:anchorId="0B42F583" wp14:editId="5275984F">
+            <wp:extent cx="4438095" cy="4438095"/>
+            <wp:effectExtent l="0" t="0" r="635" b="635"/>
+            <wp:docPr id="4" name="Picture 4"/>
+            <wp:cNvGraphicFramePr>
+              <a:graphicFrameLocks xmlns:a="http://schemas.openxmlformats.org/drawingml/2006/main" noChangeAspect="1"/>
+            </wp:cNvGraphicFramePr>
+            <a:graphic xmlns:a="http://schemas.openxmlformats.org/drawingml/2006/main">
+              <a:graphicData uri="http://schemas.openxmlformats.org/drawingml/2006/picture">
+                <pic:pic xmlns:pic="http://schemas.openxmlformats.org/drawingml/2006/picture">
+                  <pic:nvPicPr>
+                    <pic:cNvPr id="1" name=""/>
+                    <pic:cNvPicPr/>
+                  </pic:nvPicPr>
+                  <pic:blipFill>
+                    <a:blip r:embed="rId10"/>
+                    <a:stretch>
+                      <a:fillRect/>
+                    </a:stretch>
+                  </pic:blipFill>
+                  <pic:spPr>
+                    <a:xfrm>
+                      <a:off x="0" y="0"/>
                       <a:ext cx="4438095" cy="4438095"/>
                     </a:xfrm>
                     <a:prstGeom prst="rect">
@@ -1657,19 +1355,11 @@
           <w:lang w:val="en-US"/>
         </w:rPr>
       </w:pPr>
-      <w:proofErr w:type="gramStart"/>
-      <w:r>
-        <w:rPr>
-          <w:lang w:val="en-US"/>
-        </w:rPr>
-        <w:t>So</w:t>
-      </w:r>
-      <w:proofErr w:type="gramEnd"/>
-      <w:r>
-        <w:rPr>
-          <w:lang w:val="en-US"/>
-        </w:rPr>
-        <w:t xml:space="preserve"> what is the first step?</w:t>
+      <w:r>
+        <w:rPr>
+          <w:lang w:val="en-US"/>
+        </w:rPr>
+        <w:t>So what is the first step?</w:t>
       </w:r>
     </w:p>
     <w:p>
@@ -1694,101 +1384,126 @@
         <w:rPr>
           <w:lang w:val="en-US"/>
         </w:rPr>
+        <w:t xml:space="preserve"> Main.ts, in the </w:t>
+      </w:r>
+      <w:r>
+        <w:rPr>
+          <w:lang w:val="en-US"/>
+        </w:rPr>
+        <w:t>root of the App folder.</w:t>
+      </w:r>
+      <w:r>
+        <w:rPr>
+          <w:lang w:val="en-US"/>
+        </w:rPr>
+        <w:t xml:space="preserve"> We do this by referring to this file in webpack.config.js</w:t>
+      </w:r>
+      <w:r>
+        <w:rPr>
+          <w:lang w:val="en-US"/>
+        </w:rPr>
+        <w:t>, by setting the entry key to Main.ts</w:t>
+      </w:r>
+    </w:p>
+    <w:p>
+      <w:pPr>
+        <w:rPr>
+          <w:lang w:val="en-US"/>
+        </w:rPr>
+      </w:pPr>
+      <w:r>
+        <w:rPr>
+          <w:lang w:val="en-US"/>
+        </w:rPr>
+        <w:t>If we run the webpack command in the console, the file app.bundle.js will be generated in the Build folder.</w:t>
+      </w:r>
+    </w:p>
+    <w:p>
+      <w:pPr>
+        <w:rPr>
+          <w:lang w:val="en-US"/>
+        </w:rPr>
+      </w:pPr>
+      <w:r>
+        <w:rPr>
+          <w:lang w:val="en-US"/>
+        </w:rPr>
+        <w:t xml:space="preserve">We refer to this file in our _Layout.cshtml file: </w:t>
+      </w:r>
+      <w:r>
+        <w:rPr>
+          <w:lang w:val="en-US"/>
+        </w:rPr>
+        <w:br/>
+      </w:r>
+      <w:r>
+        <w:rPr>
+          <w:lang w:val="en-US"/>
+        </w:rPr>
+        <w:br/>
+      </w:r>
+      <w:r>
+        <w:rPr>
+          <w:rFonts w:ascii="Consolas" w:hAnsi="Consolas" w:cs="Consolas"/>
+          <w:color w:val="0000FF"/>
+          <w:sz w:val="19"/>
+          <w:szCs w:val="19"/>
+        </w:rPr>
+        <w:t>&lt;</w:t>
+      </w:r>
+      <w:r>
+        <w:rPr>
+          <w:rFonts w:ascii="Consolas" w:hAnsi="Consolas" w:cs="Consolas"/>
+          <w:color w:val="800000"/>
+          <w:sz w:val="19"/>
+          <w:szCs w:val="19"/>
+        </w:rPr>
+        <w:t>script</w:t>
+      </w:r>
+      <w:r>
+        <w:rPr>
+          <w:rFonts w:ascii="Consolas" w:hAnsi="Consolas" w:cs="Consolas"/>
+          <w:color w:val="000000"/>
+          <w:sz w:val="19"/>
+          <w:szCs w:val="19"/>
+        </w:rPr>
         <w:t xml:space="preserve"> </w:t>
       </w:r>
-      <w:proofErr w:type="spellStart"/>
-      <w:r>
-        <w:rPr>
-          <w:lang w:val="en-US"/>
-        </w:rPr>
-        <w:t>Main.ts</w:t>
-      </w:r>
-      <w:proofErr w:type="spellEnd"/>
-      <w:r>
-        <w:rPr>
-          <w:lang w:val="en-US"/>
-        </w:rPr>
-        <w:t xml:space="preserve">, in the </w:t>
-      </w:r>
-      <w:r>
-        <w:rPr>
-          <w:lang w:val="en-US"/>
-        </w:rPr>
-        <w:t>root of the App folder.</w:t>
-      </w:r>
-      <w:r>
-        <w:rPr>
-          <w:lang w:val="en-US"/>
-        </w:rPr>
-        <w:t xml:space="preserve"> We do this by referring to this file in webpack.config.js</w:t>
-      </w:r>
-      <w:r>
-        <w:rPr>
-          <w:lang w:val="en-US"/>
-        </w:rPr>
-        <w:t xml:space="preserve">, by setting the entry key to </w:t>
-      </w:r>
-      <w:proofErr w:type="spellStart"/>
-      <w:r>
-        <w:rPr>
-          <w:lang w:val="en-US"/>
-        </w:rPr>
-        <w:t>Main.ts</w:t>
-      </w:r>
-      <w:proofErr w:type="spellEnd"/>
-    </w:p>
-    <w:p>
-      <w:pPr>
-        <w:rPr>
-          <w:lang w:val="en-US"/>
-        </w:rPr>
-      </w:pPr>
-      <w:r>
-        <w:rPr>
-          <w:lang w:val="en-US"/>
-        </w:rPr>
-        <w:t xml:space="preserve">If we run the </w:t>
-      </w:r>
-      <w:proofErr w:type="spellStart"/>
-      <w:r>
-        <w:rPr>
-          <w:lang w:val="en-US"/>
-        </w:rPr>
-        <w:t>webpack</w:t>
-      </w:r>
-      <w:proofErr w:type="spellEnd"/>
-      <w:r>
-        <w:rPr>
-          <w:lang w:val="en-US"/>
-        </w:rPr>
-        <w:t xml:space="preserve"> command in the console, the file app.bundle.js will be generated in the Build folder.</w:t>
-      </w:r>
-    </w:p>
-    <w:p>
-      <w:pPr>
-        <w:rPr>
-          <w:lang w:val="en-US"/>
-        </w:rPr>
-      </w:pPr>
-      <w:r>
-        <w:rPr>
-          <w:lang w:val="en-US"/>
-        </w:rPr>
-        <w:t>We refer to this file in our _</w:t>
-      </w:r>
-      <w:proofErr w:type="spellStart"/>
-      <w:r>
-        <w:rPr>
-          <w:lang w:val="en-US"/>
-        </w:rPr>
-        <w:t>Layout.cshtml</w:t>
-      </w:r>
-      <w:proofErr w:type="spellEnd"/>
-      <w:r>
-        <w:rPr>
-          <w:lang w:val="en-US"/>
-        </w:rPr>
-        <w:t xml:space="preserve"> file: </w:t>
+      <w:r>
+        <w:rPr>
+          <w:rFonts w:ascii="Consolas" w:hAnsi="Consolas" w:cs="Consolas"/>
+          <w:color w:val="FF0000"/>
+          <w:sz w:val="19"/>
+          <w:szCs w:val="19"/>
+        </w:rPr>
+        <w:t>src</w:t>
+      </w:r>
+      <w:r>
+        <w:rPr>
+          <w:rFonts w:ascii="Consolas" w:hAnsi="Consolas" w:cs="Consolas"/>
+          <w:color w:val="0000FF"/>
+          <w:sz w:val="19"/>
+          <w:szCs w:val="19"/>
+        </w:rPr>
+        <w:t>="~/Build/app.bundle.js"&gt;&lt;/</w:t>
+      </w:r>
+      <w:r>
+        <w:rPr>
+          <w:rFonts w:ascii="Consolas" w:hAnsi="Consolas" w:cs="Consolas"/>
+          <w:color w:val="800000"/>
+          <w:sz w:val="19"/>
+          <w:szCs w:val="19"/>
+        </w:rPr>
+        <w:t>script</w:t>
+      </w:r>
+      <w:r>
+        <w:rPr>
+          <w:rFonts w:ascii="Consolas" w:hAnsi="Consolas" w:cs="Consolas"/>
+          <w:color w:val="0000FF"/>
+          <w:sz w:val="19"/>
+          <w:szCs w:val="19"/>
+        </w:rPr>
+        <w:t>&gt;</w:t>
       </w:r>
       <w:r>
         <w:rPr>
@@ -1796,103 +1511,6 @@
         </w:rPr>
         <w:br/>
       </w:r>
-      <w:r>
-        <w:rPr>
-          <w:lang w:val="en-US"/>
-        </w:rPr>
-        <w:br/>
-      </w:r>
-      <w:r>
-        <w:rPr>
-          <w:rFonts w:ascii="Consolas" w:hAnsi="Consolas" w:cs="Consolas"/>
-          <w:color w:val="0000FF"/>
-          <w:sz w:val="19"/>
-          <w:szCs w:val="19"/>
-        </w:rPr>
-        <w:t>&lt;</w:t>
-      </w:r>
-      <w:r>
-        <w:rPr>
-          <w:rFonts w:ascii="Consolas" w:hAnsi="Consolas" w:cs="Consolas"/>
-          <w:color w:val="800000"/>
-          <w:sz w:val="19"/>
-          <w:szCs w:val="19"/>
-        </w:rPr>
-        <w:t>script</w:t>
-      </w:r>
-      <w:r>
-        <w:rPr>
-          <w:rFonts w:ascii="Consolas" w:hAnsi="Consolas" w:cs="Consolas"/>
-          <w:color w:val="000000"/>
-          <w:sz w:val="19"/>
-          <w:szCs w:val="19"/>
-        </w:rPr>
-        <w:t xml:space="preserve"> </w:t>
-      </w:r>
-      <w:proofErr w:type="spellStart"/>
-      <w:r>
-        <w:rPr>
-          <w:rFonts w:ascii="Consolas" w:hAnsi="Consolas" w:cs="Consolas"/>
-          <w:color w:val="FF0000"/>
-          <w:sz w:val="19"/>
-          <w:szCs w:val="19"/>
-        </w:rPr>
-        <w:t>src</w:t>
-      </w:r>
-      <w:proofErr w:type="spellEnd"/>
-      <w:r>
-        <w:rPr>
-          <w:rFonts w:ascii="Consolas" w:hAnsi="Consolas" w:cs="Consolas"/>
-          <w:color w:val="0000FF"/>
-          <w:sz w:val="19"/>
-          <w:szCs w:val="19"/>
-        </w:rPr>
-        <w:t>="~/</w:t>
-      </w:r>
-      <w:proofErr w:type="spellStart"/>
-      <w:r>
-        <w:rPr>
-          <w:rFonts w:ascii="Consolas" w:hAnsi="Consolas" w:cs="Consolas"/>
-          <w:color w:val="0000FF"/>
-          <w:sz w:val="19"/>
-          <w:szCs w:val="19"/>
-        </w:rPr>
-        <w:t>Build</w:t>
-      </w:r>
-      <w:proofErr w:type="spellEnd"/>
-      <w:r>
-        <w:rPr>
-          <w:rFonts w:ascii="Consolas" w:hAnsi="Consolas" w:cs="Consolas"/>
-          <w:color w:val="0000FF"/>
-          <w:sz w:val="19"/>
-          <w:szCs w:val="19"/>
-        </w:rPr>
-        <w:t>/app.bundle.js"&gt;&lt;/</w:t>
-      </w:r>
-      <w:r>
-        <w:rPr>
-          <w:rFonts w:ascii="Consolas" w:hAnsi="Consolas" w:cs="Consolas"/>
-          <w:color w:val="800000"/>
-          <w:sz w:val="19"/>
-          <w:szCs w:val="19"/>
-        </w:rPr>
-        <w:t>script</w:t>
-      </w:r>
-      <w:r>
-        <w:rPr>
-          <w:rFonts w:ascii="Consolas" w:hAnsi="Consolas" w:cs="Consolas"/>
-          <w:color w:val="0000FF"/>
-          <w:sz w:val="19"/>
-          <w:szCs w:val="19"/>
-        </w:rPr>
-        <w:t>&gt;</w:t>
-      </w:r>
-      <w:r>
-        <w:rPr>
-          <w:lang w:val="en-US"/>
-        </w:rPr>
-        <w:br/>
-      </w:r>
     </w:p>
     <w:p>
       <w:pPr>
@@ -1913,8 +1531,6 @@
           <w:lang w:val="en-US"/>
         </w:rPr>
       </w:pPr>
-      <w:bookmarkStart w:id="0" w:name="_GoBack"/>
-      <w:bookmarkEnd w:id="0"/>
       <w:r>
         <w:rPr>
           <w:lang w:val="en-US"/>
@@ -1926,21 +1542,7 @@
         <w:rPr>
           <w:lang w:val="en-US"/>
         </w:rPr>
-        <w:t xml:space="preserve">if all this works, you can put this code in </w:t>
-      </w:r>
-      <w:proofErr w:type="spellStart"/>
-      <w:r>
-        <w:rPr>
-          <w:lang w:val="en-US"/>
-        </w:rPr>
-        <w:t>Main.ts</w:t>
-      </w:r>
-      <w:proofErr w:type="spellEnd"/>
-      <w:r>
-        <w:rPr>
-          <w:lang w:val="en-US"/>
-        </w:rPr>
-        <w:t>:</w:t>
+        <w:t>if all this works, you can put this code in Main.ts:</w:t>
       </w:r>
     </w:p>
     <w:p>
@@ -1956,7 +1558,6 @@
           <w:szCs w:val="19"/>
         </w:rPr>
       </w:pPr>
-      <w:proofErr w:type="gramStart"/>
       <w:r>
         <w:rPr>
           <w:rFonts w:ascii="Consolas" w:hAnsi="Consolas" w:cs="Consolas"/>
@@ -1966,7 +1567,6 @@
         </w:rPr>
         <w:t>export</w:t>
       </w:r>
-      <w:proofErr w:type="gramEnd"/>
       <w:r>
         <w:rPr>
           <w:rFonts w:ascii="Consolas" w:hAnsi="Consolas" w:cs="Consolas"/>
@@ -1992,27 +1592,7 @@
           <w:sz w:val="19"/>
           <w:szCs w:val="19"/>
         </w:rPr>
-        <w:t xml:space="preserve"> </w:t>
-      </w:r>
-      <w:proofErr w:type="spellStart"/>
-      <w:r>
-        <w:rPr>
-          <w:rFonts w:ascii="Consolas" w:hAnsi="Consolas" w:cs="Consolas"/>
-          <w:color w:val="000000"/>
-          <w:sz w:val="19"/>
-          <w:szCs w:val="19"/>
-        </w:rPr>
-        <w:t>Main</w:t>
-      </w:r>
-      <w:proofErr w:type="spellEnd"/>
-      <w:r>
-        <w:rPr>
-          <w:rFonts w:ascii="Consolas" w:hAnsi="Consolas" w:cs="Consolas"/>
-          <w:color w:val="000000"/>
-          <w:sz w:val="19"/>
-          <w:szCs w:val="19"/>
-        </w:rPr>
-        <w:t xml:space="preserve"> {</w:t>
+        <w:t xml:space="preserve"> Main {</w:t>
       </w:r>
     </w:p>
     <w:p>
@@ -2051,8 +1631,6 @@
         </w:rPr>
         <w:t xml:space="preserve">    </w:t>
       </w:r>
-      <w:proofErr w:type="spellStart"/>
-      <w:proofErr w:type="gramStart"/>
       <w:r>
         <w:rPr>
           <w:rFonts w:ascii="Consolas" w:hAnsi="Consolas" w:cs="Consolas"/>
@@ -2062,7 +1640,6 @@
         </w:rPr>
         <w:t>constructor</w:t>
       </w:r>
-      <w:proofErr w:type="spellEnd"/>
       <w:r>
         <w:rPr>
           <w:rFonts w:ascii="Consolas" w:hAnsi="Consolas" w:cs="Consolas"/>
@@ -2070,17 +1647,7 @@
           <w:sz w:val="19"/>
           <w:szCs w:val="19"/>
         </w:rPr>
-        <w:t>(</w:t>
-      </w:r>
-      <w:proofErr w:type="gramEnd"/>
-      <w:r>
-        <w:rPr>
-          <w:rFonts w:ascii="Consolas" w:hAnsi="Consolas" w:cs="Consolas"/>
-          <w:color w:val="000000"/>
-          <w:sz w:val="19"/>
-          <w:szCs w:val="19"/>
-        </w:rPr>
-        <w:t>) {</w:t>
+        <w:t>() {</w:t>
       </w:r>
     </w:p>
     <w:p>
@@ -2103,19 +1670,8 @@
           <w:sz w:val="19"/>
           <w:szCs w:val="19"/>
         </w:rPr>
-        <w:t xml:space="preserve">        </w:t>
-      </w:r>
-      <w:proofErr w:type="gramStart"/>
-      <w:r>
-        <w:rPr>
-          <w:rFonts w:ascii="Consolas" w:hAnsi="Consolas" w:cs="Consolas"/>
-          <w:color w:val="000000"/>
-          <w:sz w:val="19"/>
-          <w:szCs w:val="19"/>
-        </w:rPr>
-        <w:t>alert(</w:t>
-      </w:r>
-      <w:proofErr w:type="gramEnd"/>
+        <w:t xml:space="preserve">        alert(</w:t>
+      </w:r>
       <w:r>
         <w:rPr>
           <w:rFonts w:ascii="Consolas" w:hAnsi="Consolas" w:cs="Consolas"/>
@@ -2123,27 +1679,7 @@
           <w:sz w:val="19"/>
           <w:szCs w:val="19"/>
         </w:rPr>
-        <w:t>"</w:t>
-      </w:r>
-      <w:proofErr w:type="spellStart"/>
-      <w:r>
-        <w:rPr>
-          <w:rFonts w:ascii="Consolas" w:hAnsi="Consolas" w:cs="Consolas"/>
-          <w:color w:val="A31515"/>
-          <w:sz w:val="19"/>
-          <w:szCs w:val="19"/>
-        </w:rPr>
-        <w:t>Hello</w:t>
-      </w:r>
-      <w:proofErr w:type="spellEnd"/>
-      <w:r>
-        <w:rPr>
-          <w:rFonts w:ascii="Consolas" w:hAnsi="Consolas" w:cs="Consolas"/>
-          <w:color w:val="A31515"/>
-          <w:sz w:val="19"/>
-          <w:szCs w:val="19"/>
-        </w:rPr>
-        <w:t xml:space="preserve"> World"</w:t>
+        <w:t>"Hello World"</w:t>
       </w:r>
       <w:r>
         <w:rPr>
@@ -2238,7 +1774,6 @@
           <w:szCs w:val="19"/>
         </w:rPr>
       </w:pPr>
-      <w:proofErr w:type="gramStart"/>
       <w:r>
         <w:rPr>
           <w:rFonts w:ascii="Consolas" w:hAnsi="Consolas" w:cs="Consolas"/>
@@ -2248,7 +1783,6 @@
         </w:rPr>
         <w:t>let</w:t>
       </w:r>
-      <w:proofErr w:type="gramEnd"/>
       <w:r>
         <w:rPr>
           <w:rFonts w:ascii="Consolas" w:hAnsi="Consolas" w:cs="Consolas"/>
@@ -2256,9 +1790,17 @@
           <w:sz w:val="19"/>
           <w:szCs w:val="19"/>
         </w:rPr>
-        <w:t xml:space="preserve"> </w:t>
-      </w:r>
-      <w:proofErr w:type="spellStart"/>
+        <w:t xml:space="preserve"> main = </w:t>
+      </w:r>
+      <w:r>
+        <w:rPr>
+          <w:rFonts w:ascii="Consolas" w:hAnsi="Consolas" w:cs="Consolas"/>
+          <w:color w:val="0000FF"/>
+          <w:sz w:val="19"/>
+          <w:szCs w:val="19"/>
+        </w:rPr>
+        <w:t>new</w:t>
+      </w:r>
       <w:r>
         <w:rPr>
           <w:rFonts w:ascii="Consolas" w:hAnsi="Consolas" w:cs="Consolas"/>
@@ -2266,55 +1808,7 @@
           <w:sz w:val="19"/>
           <w:szCs w:val="19"/>
         </w:rPr>
-        <w:t>main</w:t>
-      </w:r>
-      <w:proofErr w:type="spellEnd"/>
-      <w:r>
-        <w:rPr>
-          <w:rFonts w:ascii="Consolas" w:hAnsi="Consolas" w:cs="Consolas"/>
-          <w:color w:val="000000"/>
-          <w:sz w:val="19"/>
-          <w:szCs w:val="19"/>
-        </w:rPr>
-        <w:t xml:space="preserve"> = </w:t>
-      </w:r>
-      <w:r>
-        <w:rPr>
-          <w:rFonts w:ascii="Consolas" w:hAnsi="Consolas" w:cs="Consolas"/>
-          <w:color w:val="0000FF"/>
-          <w:sz w:val="19"/>
-          <w:szCs w:val="19"/>
-        </w:rPr>
-        <w:t>new</w:t>
-      </w:r>
-      <w:r>
-        <w:rPr>
-          <w:rFonts w:ascii="Consolas" w:hAnsi="Consolas" w:cs="Consolas"/>
-          <w:color w:val="000000"/>
-          <w:sz w:val="19"/>
-          <w:szCs w:val="19"/>
-        </w:rPr>
-        <w:t xml:space="preserve"> </w:t>
-      </w:r>
-      <w:proofErr w:type="spellStart"/>
-      <w:r>
-        <w:rPr>
-          <w:rFonts w:ascii="Consolas" w:hAnsi="Consolas" w:cs="Consolas"/>
-          <w:color w:val="000000"/>
-          <w:sz w:val="19"/>
-          <w:szCs w:val="19"/>
-        </w:rPr>
-        <w:t>Main</w:t>
-      </w:r>
-      <w:proofErr w:type="spellEnd"/>
-      <w:r>
-        <w:rPr>
-          <w:rFonts w:ascii="Consolas" w:hAnsi="Consolas" w:cs="Consolas"/>
-          <w:color w:val="000000"/>
-          <w:sz w:val="19"/>
-          <w:szCs w:val="19"/>
-        </w:rPr>
-        <w:t>();</w:t>
+        <w:t xml:space="preserve"> Main();</w:t>
       </w:r>
     </w:p>
     <w:p>
@@ -2369,29 +1863,29 @@
         <w:rPr>
           <w:lang w:val="en-US"/>
         </w:rPr>
-        <w:t xml:space="preserve">In this application, every element will consist of a Knockout component.  </w:t>
-      </w:r>
-    </w:p>
-    <w:p>
-      <w:pPr>
-        <w:rPr>
-          <w:lang w:val="en-US"/>
-        </w:rPr>
-      </w:pPr>
-      <w:r>
-        <w:rPr>
-          <w:lang w:val="en-US"/>
-        </w:rPr>
-        <w:t>For more information on Knockout components, see:</w:t>
-      </w:r>
-    </w:p>
-    <w:p>
-      <w:pPr>
-        <w:rPr>
-          <w:lang w:val="en-US"/>
-        </w:rPr>
-      </w:pPr>
-      <w:hyperlink r:id="rId10" w:history="1">
+        <w:t xml:space="preserve">Now we’ve set up the entry point of our application it is time to add Knockout to the mix. </w:t>
+      </w:r>
+    </w:p>
+    <w:p>
+      <w:pPr>
+        <w:rPr>
+          <w:lang w:val="en-US"/>
+        </w:rPr>
+      </w:pPr>
+      <w:r>
+        <w:rPr>
+          <w:lang w:val="en-US"/>
+        </w:rPr>
+        <w:t>In this application, every element will consist of a Knockout component.  For more information on Knockout components, see:</w:t>
+      </w:r>
+    </w:p>
+    <w:p>
+      <w:pPr>
+        <w:rPr>
+          <w:lang w:val="en-US"/>
+        </w:rPr>
+      </w:pPr>
+      <w:hyperlink r:id="rId11" w:history="1">
         <w:r>
           <w:rPr>
             <w:rStyle w:val="Hyperlink"/>
@@ -2411,75 +1905,182 @@
         <w:rPr>
           <w:lang w:val="en-US"/>
         </w:rPr>
-        <w:t>Every component consists of a model and a view. In this project the model and view of every component are kept together in a single directory.</w:t>
-      </w:r>
-    </w:p>
-    <w:p>
-      <w:pPr>
-        <w:rPr>
-          <w:lang w:val="en-US"/>
-        </w:rPr>
-      </w:pPr>
-      <w:r>
-        <w:rPr>
-          <w:lang w:val="en-US"/>
-        </w:rPr>
-        <w:t xml:space="preserve">The starting point is a component called </w:t>
-      </w:r>
-      <w:proofErr w:type="spellStart"/>
-      <w:r>
-        <w:rPr>
-          <w:lang w:val="en-US"/>
-        </w:rPr>
-        <w:t>MainForm</w:t>
-      </w:r>
-      <w:proofErr w:type="spellEnd"/>
-      <w:r>
-        <w:rPr>
-          <w:lang w:val="en-US"/>
-        </w:rPr>
-        <w:t xml:space="preserve">. Eventually, this component will host other components, which may also host other components, etc. </w:t>
-      </w:r>
-      <w:proofErr w:type="spellStart"/>
-      <w:r>
-        <w:rPr>
-          <w:lang w:val="en-US"/>
-        </w:rPr>
-        <w:t>MainForm</w:t>
-      </w:r>
-      <w:proofErr w:type="spellEnd"/>
-      <w:r>
-        <w:rPr>
-          <w:lang w:val="en-US"/>
-        </w:rPr>
-        <w:t xml:space="preserve"> is mainly a container for the other components, in which the actual work will be done.</w:t>
-      </w:r>
-    </w:p>
-    <w:p>
-      <w:pPr>
-        <w:rPr>
-          <w:lang w:val="en-US"/>
-        </w:rPr>
-      </w:pPr>
-      <w:r>
-        <w:rPr>
-          <w:lang w:val="en-US"/>
-        </w:rPr>
-        <w:t xml:space="preserve">To be able to use the </w:t>
-      </w:r>
-      <w:proofErr w:type="gramStart"/>
-      <w:r>
-        <w:rPr>
-          <w:lang w:val="en-US"/>
-        </w:rPr>
-        <w:t>Knockout  components</w:t>
-      </w:r>
-      <w:proofErr w:type="gramEnd"/>
-      <w:r>
-        <w:rPr>
-          <w:lang w:val="en-US"/>
-        </w:rPr>
-        <w:t>, each component will have to be registered first. Because the number of components in a large single page application may be substantial, a separate file is use for component registration.</w:t>
+        <w:t>Every component consists of a model and a view. In this project</w:t>
+      </w:r>
+      <w:r>
+        <w:rPr>
+          <w:lang w:val="en-US"/>
+        </w:rPr>
+        <w:t>,</w:t>
+      </w:r>
+      <w:r>
+        <w:rPr>
+          <w:lang w:val="en-US"/>
+        </w:rPr>
+        <w:t xml:space="preserve"> the model</w:t>
+      </w:r>
+      <w:r>
+        <w:rPr>
+          <w:lang w:val="en-US"/>
+        </w:rPr>
+        <w:t xml:space="preserve"> and view of every component are</w:t>
+      </w:r>
+      <w:r>
+        <w:rPr>
+          <w:lang w:val="en-US"/>
+        </w:rPr>
+        <w:t xml:space="preserve"> kept together in a single directory.</w:t>
+      </w:r>
+    </w:p>
+    <w:p>
+      <w:pPr>
+        <w:rPr>
+          <w:lang w:val="en-US"/>
+        </w:rPr>
+      </w:pPr>
+      <w:r>
+        <w:rPr>
+          <w:lang w:val="en-US"/>
+        </w:rPr>
+        <w:t>The starting point is a component called MainForm. Eventually, this component will host other components, which may also host other components, etc. MainForm is mainly a container for the other components, in which the actual work will be done.</w:t>
+      </w:r>
+    </w:p>
+    <w:p>
+      <w:pPr>
+        <w:rPr>
+          <w:lang w:val="en-US"/>
+        </w:rPr>
+      </w:pPr>
+      <w:r>
+        <w:rPr>
+          <w:lang w:val="en-US"/>
+        </w:rPr>
+        <w:t>To be able to use the Knockout  components, each component will have to be registered first. Because the number of components in a large single page application may be substantial, a separate file is use for component registration.</w:t>
+      </w:r>
+      <w:r>
+        <w:rPr>
+          <w:lang w:val="en-US"/>
+        </w:rPr>
+        <w:t xml:space="preserve"> This file is called ComponentRegistration.ts.</w:t>
+      </w:r>
+      <w:bookmarkStart w:id="0" w:name="_GoBack"/>
+      <w:bookmarkEnd w:id="0"/>
+    </w:p>
+    <w:p>
+      <w:pPr>
+        <w:rPr>
+          <w:lang w:val="en-US"/>
+        </w:rPr>
+      </w:pPr>
+      <w:r>
+        <w:rPr>
+          <w:lang w:val="en-US"/>
+        </w:rPr>
+        <w:t>We also want to set up a main view model for the application. In this case, we will use this model to hold the booking details which result from the various choices the customer will make during the booking process.</w:t>
+      </w:r>
+    </w:p>
+    <w:p>
+      <w:pPr>
+        <w:rPr>
+          <w:lang w:val="en-US"/>
+        </w:rPr>
+      </w:pPr>
+      <w:r>
+        <w:rPr>
+          <w:lang w:val="en-US"/>
+        </w:rPr>
+        <w:t>This model</w:t>
+      </w:r>
+      <w:r>
+        <w:rPr>
+          <w:lang w:val="en-US"/>
+        </w:rPr>
+        <w:t>, called BookingData,</w:t>
+      </w:r>
+      <w:r>
+        <w:rPr>
+          <w:lang w:val="en-US"/>
+        </w:rPr>
+        <w:t xml:space="preserve"> will live in a separate TypeScript file, called </w:t>
+      </w:r>
+      <w:r>
+        <w:rPr>
+          <w:lang w:val="en-US"/>
+        </w:rPr>
+        <w:t>Booking</w:t>
+      </w:r>
+      <w:r>
+        <w:rPr>
+          <w:lang w:val="en-US"/>
+        </w:rPr>
+        <w:t>Data</w:t>
+      </w:r>
+      <w:r>
+        <w:rPr>
+          <w:lang w:val="en-US"/>
+        </w:rPr>
+        <w:t>.ts</w:t>
+      </w:r>
+    </w:p>
+    <w:p>
+      <w:pPr>
+        <w:rPr>
+          <w:lang w:val="en-US"/>
+        </w:rPr>
+      </w:pPr>
+      <w:r>
+        <w:rPr>
+          <w:lang w:val="en-US"/>
+        </w:rPr>
+        <w:t>So</w:t>
+      </w:r>
+      <w:r>
+        <w:rPr>
+          <w:lang w:val="en-US"/>
+        </w:rPr>
+        <w:t xml:space="preserve"> initially,</w:t>
+      </w:r>
+      <w:r>
+        <w:rPr>
+          <w:lang w:val="en-US"/>
+        </w:rPr>
+        <w:t xml:space="preserve"> the following things will have to happen in the Main.ts file:</w:t>
+      </w:r>
+    </w:p>
+    <w:p>
+      <w:pPr>
+        <w:pStyle w:val="ListParagraph"/>
+        <w:numPr>
+          <w:ilvl w:val="0"/>
+          <w:numId w:val="2"/>
+        </w:numPr>
+        <w:rPr>
+          <w:lang w:val="en-US"/>
+        </w:rPr>
+      </w:pPr>
+      <w:r>
+        <w:rPr>
+          <w:lang w:val="en-US"/>
+        </w:rPr>
+        <w:t>Bind the BookingData Knockout viewmodel.</w:t>
+      </w:r>
+    </w:p>
+    <w:p>
+      <w:pPr>
+        <w:pStyle w:val="ListParagraph"/>
+        <w:numPr>
+          <w:ilvl w:val="0"/>
+          <w:numId w:val="2"/>
+        </w:numPr>
+        <w:rPr>
+          <w:lang w:val="en-US"/>
+        </w:rPr>
+      </w:pPr>
+      <w:r>
+        <w:rPr>
+          <w:lang w:val="en-US"/>
+        </w:rPr>
+        <w:t>Load the file in which the Knockout components are registered.</w:t>
       </w:r>
     </w:p>
     <w:p>
@@ -2509,6 +2110,92 @@
 <file path=word/numbering.xml><?xml version="1.0" encoding="utf-8"?>
 <w:numbering xmlns:wpc="http://schemas.microsoft.com/office/word/2010/wordprocessingCanvas" xmlns:cx="http://schemas.microsoft.com/office/drawing/2014/chartex" xmlns:cx1="http://schemas.microsoft.com/office/drawing/2015/9/8/chartex" xmlns:cx2="http://schemas.microsoft.com/office/drawing/2015/10/21/chartex" xmlns:cx3="http://schemas.microsoft.com/office/drawing/2016/5/9/chartex" xmlns:cx4="http://schemas.microsoft.com/office/drawing/2016/5/10/chartex" xmlns:cx5="http://schemas.microsoft.com/office/drawing/2016/5/11/chartex" xmlns:mc="http://schemas.openxmlformats.org/markup-compatibility/2006" xmlns:o="urn:schemas-microsoft-com:office:office" xmlns:r="http://schemas.openxmlformats.org/officeDocument/2006/relationships" xmlns:m="http://schemas.openxmlformats.org/officeDocument/2006/math" xmlns:v="urn:schemas-microsoft-com:vml" xmlns:wp14="http://schemas.microsoft.com/office/word/2010/wordprocessingDrawing" xmlns:wp="http://schemas.openxmlformats.org/drawingml/2006/wordprocessingDrawing" xmlns:w10="urn:schemas-microsoft-com:office:word" xmlns:w="http://schemas.openxmlformats.org/wordprocessingml/2006/main" xmlns:w14="http://schemas.microsoft.com/office/word/2010/wordml" xmlns:w15="http://schemas.microsoft.com/office/word/2012/wordml" xmlns:w16se="http://schemas.microsoft.com/office/word/2015/wordml/symex" xmlns:wpg="http://schemas.microsoft.com/office/word/2010/wordprocessingGroup" xmlns:wpi="http://schemas.microsoft.com/office/word/2010/wordprocessingInk" xmlns:wne="http://schemas.microsoft.com/office/word/2006/wordml" xmlns:wps="http://schemas.microsoft.com/office/word/2010/wordprocessingShape" mc:Ignorable="w14 w15 w16se wp14">
   <w:abstractNum w:abstractNumId="0" w15:restartNumberingAfterBreak="0">
+    <w:nsid w:val="03D51FED"/>
+    <w:multiLevelType w:val="hybridMultilevel"/>
+    <w:tmpl w:val="18FAA20E"/>
+    <w:lvl w:ilvl="0" w:tplc="0413000F">
+      <w:start w:val="1"/>
+      <w:numFmt w:val="decimal"/>
+      <w:lvlText w:val="%1."/>
+      <w:lvlJc w:val="left"/>
+      <w:pPr>
+        <w:ind w:left="720" w:hanging="360"/>
+      </w:pPr>
+    </w:lvl>
+    <w:lvl w:ilvl="1" w:tplc="04130019" w:tentative="1">
+      <w:start w:val="1"/>
+      <w:numFmt w:val="lowerLetter"/>
+      <w:lvlText w:val="%2."/>
+      <w:lvlJc w:val="left"/>
+      <w:pPr>
+        <w:ind w:left="1440" w:hanging="360"/>
+      </w:pPr>
+    </w:lvl>
+    <w:lvl w:ilvl="2" w:tplc="0413001B" w:tentative="1">
+      <w:start w:val="1"/>
+      <w:numFmt w:val="lowerRoman"/>
+      <w:lvlText w:val="%3."/>
+      <w:lvlJc w:val="right"/>
+      <w:pPr>
+        <w:ind w:left="2160" w:hanging="180"/>
+      </w:pPr>
+    </w:lvl>
+    <w:lvl w:ilvl="3" w:tplc="0413000F" w:tentative="1">
+      <w:start w:val="1"/>
+      <w:numFmt w:val="decimal"/>
+      <w:lvlText w:val="%4."/>
+      <w:lvlJc w:val="left"/>
+      <w:pPr>
+        <w:ind w:left="2880" w:hanging="360"/>
+      </w:pPr>
+    </w:lvl>
+    <w:lvl w:ilvl="4" w:tplc="04130019" w:tentative="1">
+      <w:start w:val="1"/>
+      <w:numFmt w:val="lowerLetter"/>
+      <w:lvlText w:val="%5."/>
+      <w:lvlJc w:val="left"/>
+      <w:pPr>
+        <w:ind w:left="3600" w:hanging="360"/>
+      </w:pPr>
+    </w:lvl>
+    <w:lvl w:ilvl="5" w:tplc="0413001B" w:tentative="1">
+      <w:start w:val="1"/>
+      <w:numFmt w:val="lowerRoman"/>
+      <w:lvlText w:val="%6."/>
+      <w:lvlJc w:val="right"/>
+      <w:pPr>
+        <w:ind w:left="4320" w:hanging="180"/>
+      </w:pPr>
+    </w:lvl>
+    <w:lvl w:ilvl="6" w:tplc="0413000F" w:tentative="1">
+      <w:start w:val="1"/>
+      <w:numFmt w:val="decimal"/>
+      <w:lvlText w:val="%7."/>
+      <w:lvlJc w:val="left"/>
+      <w:pPr>
+        <w:ind w:left="5040" w:hanging="360"/>
+      </w:pPr>
+    </w:lvl>
+    <w:lvl w:ilvl="7" w:tplc="04130019" w:tentative="1">
+      <w:start w:val="1"/>
+      <w:numFmt w:val="lowerLetter"/>
+      <w:lvlText w:val="%8."/>
+      <w:lvlJc w:val="left"/>
+      <w:pPr>
+        <w:ind w:left="5760" w:hanging="360"/>
+      </w:pPr>
+    </w:lvl>
+    <w:lvl w:ilvl="8" w:tplc="0413001B" w:tentative="1">
+      <w:start w:val="1"/>
+      <w:numFmt w:val="lowerRoman"/>
+      <w:lvlText w:val="%9."/>
+      <w:lvlJc w:val="right"/>
+      <w:pPr>
+        <w:ind w:left="6480" w:hanging="180"/>
+      </w:pPr>
+    </w:lvl>
+  </w:abstractNum>
+  <w:abstractNum w:abstractNumId="1" w15:restartNumberingAfterBreak="0">
     <w:nsid w:val="76584D79"/>
     <w:multiLevelType w:val="hybridMultilevel"/>
     <w:tmpl w:val="E60AC0C2"/>
@@ -2595,6 +2282,9 @@
     </w:lvl>
   </w:abstractNum>
   <w:num w:numId="1">
+    <w:abstractNumId w:val="1"/>
+  </w:num>
+  <w:num w:numId="2">
     <w:abstractNumId w:val="0"/>
   </w:num>
 </w:numbering>

</xml_diff>

<commit_message>
Some refactoring of form step navigation
</commit_message>
<xml_diff>
--- a/Tutorial.docx
+++ b/Tutorial.docx
@@ -185,13 +185,7 @@
         <w:rPr>
           <w:lang w:val="en-US"/>
         </w:rPr>
-        <w:t xml:space="preserve">, </w:t>
-      </w:r>
-      <w:r>
-        <w:rPr>
-          <w:lang w:val="en-US"/>
-        </w:rPr>
-        <w:t>which are also Knockout components</w:t>
+        <w:t>, which are also Knockout components</w:t>
       </w:r>
       <w:r>
         <w:rPr>
@@ -735,19 +729,7 @@
           <w:lang w:val="en-US"/>
         </w:rPr>
         <w:lastRenderedPageBreak/>
-        <w:t xml:space="preserve">To install the various dependencies which are configured in package.json, open </w:t>
-      </w:r>
-      <w:r>
-        <w:rPr>
-          <w:lang w:val="en-US"/>
-        </w:rPr>
-        <w:t>a command window in admin mode,  in the root of the web project</w:t>
-      </w:r>
-      <w:r>
-        <w:rPr>
-          <w:lang w:val="en-US"/>
-        </w:rPr>
-        <w:t>, and run:</w:t>
+        <w:t>To install the various dependencies which are configured in package.json, open a command window in admin mode,  in the root of the web project, and run:</w:t>
       </w:r>
       <w:r>
         <w:rPr>
@@ -1953,21 +1935,7 @@
             <w:rStyle w:val="Hyperlink"/>
             <w:lang w:val="en-US"/>
           </w:rPr>
-          <w:t>http://knockoutjs.com/documentation/component-o</w:t>
-        </w:r>
-        <w:r>
-          <w:rPr>
-            <w:rStyle w:val="Hyperlink"/>
-            <w:lang w:val="en-US"/>
-          </w:rPr>
-          <w:t>v</w:t>
-        </w:r>
-        <w:r>
-          <w:rPr>
-            <w:rStyle w:val="Hyperlink"/>
-            <w:lang w:val="en-US"/>
-          </w:rPr>
-          <w:t>erview.html</w:t>
+          <w:t>http://knockoutjs.com/documentation/component-overview.html</w:t>
         </w:r>
       </w:hyperlink>
     </w:p>
@@ -2221,19 +2189,7 @@
         <w:rPr>
           <w:lang w:val="en-US"/>
         </w:rPr>
-        <w:t>I</w:t>
-      </w:r>
-      <w:r>
-        <w:rPr>
-          <w:lang w:val="en-US"/>
-        </w:rPr>
-        <w:t>n the Razor view “~/Views/Home/Index.cshtml”</w:t>
-      </w:r>
-      <w:r>
-        <w:rPr>
-          <w:lang w:val="en-US"/>
-        </w:rPr>
-        <w:t xml:space="preserve"> we refer to this component like so:</w:t>
+        <w:t>In the Razor view “~/Views/Home/Index.cshtml” we refer to this component like so:</w:t>
       </w:r>
       <w:r>
         <w:rPr>
@@ -3105,7 +3061,19 @@
         <w:rPr>
           <w:lang w:val="en-US"/>
         </w:rPr>
-        <w:t>The FormSteps</w:t>
+        <w:t>Form</w:t>
+      </w:r>
+      <w:r>
+        <w:rPr>
+          <w:lang w:val="en-US"/>
+        </w:rPr>
+        <w:t xml:space="preserve"> s</w:t>
+      </w:r>
+      <w:r>
+        <w:rPr>
+          <w:lang w:val="en-US"/>
+        </w:rPr>
+        <w:t>teps</w:t>
       </w:r>
     </w:p>
     <w:p>
@@ -3124,7 +3092,31 @@
         <w:rPr>
           <w:lang w:val="en-US"/>
         </w:rPr>
-        <w:t xml:space="preserve"> multiple form steps and navigating through those form steps is provided.</w:t>
+        <w:t xml:space="preserve"> mu</w:t>
+      </w:r>
+      <w:r>
+        <w:rPr>
+          <w:lang w:val="en-US"/>
+        </w:rPr>
+        <w:t>ltiple form steps and navigation</w:t>
+      </w:r>
+      <w:r>
+        <w:rPr>
+          <w:lang w:val="en-US"/>
+        </w:rPr>
+        <w:t xml:space="preserve"> thro</w:t>
+      </w:r>
+      <w:r>
+        <w:rPr>
+          <w:lang w:val="en-US"/>
+        </w:rPr>
+        <w:t>ugh those form steps</w:t>
+      </w:r>
+      <w:r>
+        <w:rPr>
+          <w:lang w:val="en-US"/>
+        </w:rPr>
+        <w:t>.</w:t>
       </w:r>
     </w:p>
     <w:p>
@@ -3149,7 +3141,31 @@
         <w:rPr>
           <w:lang w:val="en-US"/>
         </w:rPr>
-        <w:t xml:space="preserve"> entering personal details, a check and submit </w:t>
+        <w:t xml:space="preserve"> entering personal details, a </w:t>
+      </w:r>
+      <w:r>
+        <w:rPr>
+          <w:lang w:val="en-US"/>
+        </w:rPr>
+        <w:t>“</w:t>
+      </w:r>
+      <w:r>
+        <w:rPr>
+          <w:lang w:val="en-US"/>
+        </w:rPr>
+        <w:t>check and submit</w:t>
+      </w:r>
+      <w:r>
+        <w:rPr>
+          <w:lang w:val="en-US"/>
+        </w:rPr>
+        <w:t>”</w:t>
+      </w:r>
+      <w:r>
+        <w:rPr>
+          <w:lang w:val="en-US"/>
+        </w:rPr>
+        <w:t xml:space="preserve"> </w:t>
       </w:r>
       <w:r>
         <w:rPr>
@@ -3161,7 +3177,13 @@
         <w:rPr>
           <w:lang w:val="en-US"/>
         </w:rPr>
-        <w:t>, and a “Thank you” step</w:t>
+        <w:t>, and a “t</w:t>
+      </w:r>
+      <w:r>
+        <w:rPr>
+          <w:lang w:val="en-US"/>
+        </w:rPr>
+        <w:t>hank you” step</w:t>
       </w:r>
       <w:r>
         <w:rPr>
@@ -3175,21 +3197,1610 @@
         </w:rPr>
         <w:t>Remove them and add your own form steps as needed.</w:t>
       </w:r>
-    </w:p>
-    <w:p>
-      <w:pPr>
-        <w:rPr>
-          <w:lang w:val="en-US"/>
-        </w:rPr>
-      </w:pPr>
-      <w:r>
-        <w:rPr>
-          <w:lang w:val="en-US"/>
-        </w:rPr>
-        <w:t>Because validation usually happens when moving to the next form step, …</w:t>
+      <w:r>
+        <w:rPr>
+          <w:lang w:val="en-US"/>
+        </w:rPr>
+        <w:t xml:space="preserve"> </w:t>
+      </w:r>
+    </w:p>
+    <w:p>
+      <w:pPr>
+        <w:rPr>
+          <w:lang w:val="en-US"/>
+        </w:rPr>
+      </w:pPr>
+      <w:r>
+        <w:rPr>
+          <w:lang w:val="en-US"/>
+        </w:rPr>
+        <w:t>Adding a form step requires the following steps:</w:t>
+      </w:r>
+    </w:p>
+    <w:p>
+      <w:pPr>
+        <w:pStyle w:val="ListParagraph"/>
+        <w:numPr>
+          <w:ilvl w:val="0"/>
+          <w:numId w:val="3"/>
+        </w:numPr>
+        <w:rPr>
+          <w:lang w:val="en-US"/>
+        </w:rPr>
+      </w:pPr>
+      <w:r>
+        <w:rPr>
+          <w:lang w:val="en-US"/>
+        </w:rPr>
+        <w:t>Add a subfolder to the /Source/App/FormSteps/ folder with the name of your form step.</w:t>
+      </w:r>
+    </w:p>
+    <w:p>
+      <w:pPr>
+        <w:pStyle w:val="ListParagraph"/>
+        <w:numPr>
+          <w:ilvl w:val="0"/>
+          <w:numId w:val="3"/>
+        </w:numPr>
+        <w:rPr>
+          <w:lang w:val="en-US"/>
+        </w:rPr>
+      </w:pPr>
+      <w:r>
+        <w:rPr>
+          <w:lang w:val="en-US"/>
+        </w:rPr>
+        <w:t>Add the viewmodel and template files.</w:t>
+      </w:r>
+    </w:p>
+    <w:p>
+      <w:pPr>
+        <w:pStyle w:val="ListParagraph"/>
+        <w:numPr>
+          <w:ilvl w:val="0"/>
+          <w:numId w:val="3"/>
+        </w:numPr>
+        <w:rPr>
+          <w:lang w:val="en-US"/>
+        </w:rPr>
+      </w:pPr>
+      <w:r>
+        <w:rPr>
+          <w:lang w:val="en-US"/>
+        </w:rPr>
+        <w:t>Register the form step component in ComponentRegistration.ts</w:t>
+      </w:r>
+    </w:p>
+    <w:p>
+      <w:pPr>
+        <w:pStyle w:val="ListParagraph"/>
+        <w:numPr>
+          <w:ilvl w:val="0"/>
+          <w:numId w:val="3"/>
+        </w:numPr>
+        <w:rPr>
+          <w:lang w:val="en-US"/>
+        </w:rPr>
+      </w:pPr>
+      <w:r>
+        <w:rPr>
+          <w:lang w:val="en-US"/>
+        </w:rPr>
+        <w:t>Add your form step to FormStepEnum</w:t>
+      </w:r>
+    </w:p>
+    <w:p>
+      <w:pPr>
+        <w:pStyle w:val="ListParagraph"/>
+        <w:numPr>
+          <w:ilvl w:val="0"/>
+          <w:numId w:val="3"/>
+        </w:numPr>
+        <w:rPr>
+          <w:lang w:val="en-US"/>
+        </w:rPr>
+      </w:pPr>
+      <w:r>
+        <w:rPr>
+          <w:lang w:val="en-US"/>
+        </w:rPr>
+        <w:t>Add your form step to  MainFormView.h</w:t>
+      </w:r>
+      <w:r>
+        <w:rPr>
+          <w:lang w:val="en-US"/>
+        </w:rPr>
+        <w:t>tml, as a nested component, and assign an order value to the form step.</w:t>
+      </w:r>
+    </w:p>
+    <w:p>
+      <w:pPr>
+        <w:rPr>
+          <w:lang w:val="en-US"/>
+        </w:rPr>
+      </w:pPr>
+      <w:r>
+        <w:rPr>
+          <w:lang w:val="en-US"/>
+        </w:rPr>
+        <w:t>MainFormView.html in the starter project looks like this:</w:t>
+      </w:r>
+    </w:p>
+    <w:p>
+      <w:pPr>
+        <w:autoSpaceDE w:val="0"/>
+        <w:autoSpaceDN w:val="0"/>
+        <w:adjustRightInd w:val="0"/>
+        <w:spacing w:after="0" w:line="240" w:lineRule="auto"/>
+        <w:rPr>
+          <w:rFonts w:ascii="Consolas" w:hAnsi="Consolas" w:cs="Consolas"/>
+          <w:color w:val="000000"/>
+          <w:sz w:val="19"/>
+          <w:szCs w:val="19"/>
+          <w:lang w:val="en-US"/>
+        </w:rPr>
+      </w:pPr>
+      <w:r>
+        <w:rPr>
+          <w:rFonts w:ascii="Consolas" w:hAnsi="Consolas" w:cs="Consolas"/>
+          <w:color w:val="0000FF"/>
+          <w:sz w:val="19"/>
+          <w:szCs w:val="19"/>
+          <w:lang w:val="en-US"/>
+        </w:rPr>
+        <w:t>&lt;</w:t>
+      </w:r>
+      <w:r>
+        <w:rPr>
+          <w:rFonts w:ascii="Consolas" w:hAnsi="Consolas" w:cs="Consolas"/>
+          <w:color w:val="800000"/>
+          <w:sz w:val="19"/>
+          <w:szCs w:val="19"/>
+          <w:lang w:val="en-US"/>
+        </w:rPr>
+        <w:t>div</w:t>
+      </w:r>
+      <w:r>
+        <w:rPr>
+          <w:rFonts w:ascii="Consolas" w:hAnsi="Consolas" w:cs="Consolas"/>
+          <w:color w:val="000000"/>
+          <w:sz w:val="19"/>
+          <w:szCs w:val="19"/>
+          <w:lang w:val="en-US"/>
+        </w:rPr>
+        <w:t xml:space="preserve"> </w:t>
+      </w:r>
+      <w:r>
+        <w:rPr>
+          <w:rFonts w:ascii="Consolas" w:hAnsi="Consolas" w:cs="Consolas"/>
+          <w:color w:val="FF0000"/>
+          <w:sz w:val="19"/>
+          <w:szCs w:val="19"/>
+          <w:lang w:val="en-US"/>
+        </w:rPr>
+        <w:t>class</w:t>
+      </w:r>
+      <w:r>
+        <w:rPr>
+          <w:rFonts w:ascii="Consolas" w:hAnsi="Consolas" w:cs="Consolas"/>
+          <w:color w:val="0000FF"/>
+          <w:sz w:val="19"/>
+          <w:szCs w:val="19"/>
+          <w:lang w:val="en-US"/>
+        </w:rPr>
+        <w:t>="row"&gt;</w:t>
+      </w:r>
+    </w:p>
+    <w:p>
+      <w:pPr>
+        <w:autoSpaceDE w:val="0"/>
+        <w:autoSpaceDN w:val="0"/>
+        <w:adjustRightInd w:val="0"/>
+        <w:spacing w:after="0" w:line="240" w:lineRule="auto"/>
+        <w:rPr>
+          <w:rFonts w:ascii="Consolas" w:hAnsi="Consolas" w:cs="Consolas"/>
+          <w:color w:val="000000"/>
+          <w:sz w:val="19"/>
+          <w:szCs w:val="19"/>
+          <w:lang w:val="en-US"/>
+        </w:rPr>
+      </w:pPr>
+      <w:r>
+        <w:rPr>
+          <w:rFonts w:ascii="Consolas" w:hAnsi="Consolas" w:cs="Consolas"/>
+          <w:color w:val="000000"/>
+          <w:sz w:val="19"/>
+          <w:szCs w:val="19"/>
+          <w:lang w:val="en-US"/>
+        </w:rPr>
+        <w:tab/>
+      </w:r>
+      <w:r>
+        <w:rPr>
+          <w:rFonts w:ascii="Consolas" w:hAnsi="Consolas" w:cs="Consolas"/>
+          <w:color w:val="0000FF"/>
+          <w:sz w:val="19"/>
+          <w:szCs w:val="19"/>
+          <w:lang w:val="en-US"/>
+        </w:rPr>
+        <w:t>&lt;</w:t>
+      </w:r>
+      <w:r>
+        <w:rPr>
+          <w:rFonts w:ascii="Consolas" w:hAnsi="Consolas" w:cs="Consolas"/>
+          <w:color w:val="800000"/>
+          <w:sz w:val="19"/>
+          <w:szCs w:val="19"/>
+          <w:lang w:val="en-US"/>
+        </w:rPr>
+        <w:t>div</w:t>
+      </w:r>
+      <w:r>
+        <w:rPr>
+          <w:rFonts w:ascii="Consolas" w:hAnsi="Consolas" w:cs="Consolas"/>
+          <w:color w:val="000000"/>
+          <w:sz w:val="19"/>
+          <w:szCs w:val="19"/>
+          <w:lang w:val="en-US"/>
+        </w:rPr>
+        <w:t xml:space="preserve"> </w:t>
+      </w:r>
+      <w:r>
+        <w:rPr>
+          <w:rFonts w:ascii="Consolas" w:hAnsi="Consolas" w:cs="Consolas"/>
+          <w:color w:val="FF0000"/>
+          <w:sz w:val="19"/>
+          <w:szCs w:val="19"/>
+          <w:lang w:val="en-US"/>
+        </w:rPr>
+        <w:t>class</w:t>
+      </w:r>
+      <w:r>
+        <w:rPr>
+          <w:rFonts w:ascii="Consolas" w:hAnsi="Consolas" w:cs="Consolas"/>
+          <w:color w:val="0000FF"/>
+          <w:sz w:val="19"/>
+          <w:szCs w:val="19"/>
+          <w:lang w:val="en-US"/>
+        </w:rPr>
+        <w:t>="col-md-8"&gt;</w:t>
+      </w:r>
+    </w:p>
+    <w:p>
+      <w:pPr>
+        <w:autoSpaceDE w:val="0"/>
+        <w:autoSpaceDN w:val="0"/>
+        <w:adjustRightInd w:val="0"/>
+        <w:spacing w:after="0" w:line="240" w:lineRule="auto"/>
+        <w:rPr>
+          <w:rFonts w:ascii="Consolas" w:hAnsi="Consolas" w:cs="Consolas"/>
+          <w:color w:val="000000"/>
+          <w:sz w:val="19"/>
+          <w:szCs w:val="19"/>
+          <w:lang w:val="en-US"/>
+        </w:rPr>
+      </w:pPr>
+    </w:p>
+    <w:p>
+      <w:pPr>
+        <w:autoSpaceDE w:val="0"/>
+        <w:autoSpaceDN w:val="0"/>
+        <w:adjustRightInd w:val="0"/>
+        <w:spacing w:after="0" w:line="240" w:lineRule="auto"/>
+        <w:rPr>
+          <w:rFonts w:ascii="Consolas" w:hAnsi="Consolas" w:cs="Consolas"/>
+          <w:color w:val="000000"/>
+          <w:sz w:val="19"/>
+          <w:szCs w:val="19"/>
+          <w:lang w:val="en-US"/>
+        </w:rPr>
+      </w:pPr>
+      <w:r>
+        <w:rPr>
+          <w:rFonts w:ascii="Consolas" w:hAnsi="Consolas" w:cs="Consolas"/>
+          <w:color w:val="000000"/>
+          <w:sz w:val="19"/>
+          <w:szCs w:val="19"/>
+          <w:lang w:val="en-US"/>
+        </w:rPr>
+        <w:t xml:space="preserve">        </w:t>
+      </w:r>
+      <w:r>
+        <w:rPr>
+          <w:rFonts w:ascii="Consolas" w:hAnsi="Consolas" w:cs="Consolas"/>
+          <w:color w:val="0000FF"/>
+          <w:sz w:val="19"/>
+          <w:szCs w:val="19"/>
+          <w:lang w:val="en-US"/>
+        </w:rPr>
+        <w:t>&lt;</w:t>
+      </w:r>
+      <w:r>
+        <w:rPr>
+          <w:rFonts w:ascii="Consolas" w:hAnsi="Consolas" w:cs="Consolas"/>
+          <w:color w:val="800000"/>
+          <w:sz w:val="19"/>
+          <w:szCs w:val="19"/>
+          <w:lang w:val="en-US"/>
+        </w:rPr>
+        <w:t>indi-formstep-selectproducts</w:t>
+      </w:r>
+      <w:r>
+        <w:rPr>
+          <w:rFonts w:ascii="Consolas" w:hAnsi="Consolas" w:cs="Consolas"/>
+          <w:color w:val="000000"/>
+          <w:sz w:val="19"/>
+          <w:szCs w:val="19"/>
+          <w:lang w:val="en-US"/>
+        </w:rPr>
+        <w:t xml:space="preserve"> </w:t>
+      </w:r>
+      <w:r>
+        <w:rPr>
+          <w:rFonts w:ascii="Consolas" w:hAnsi="Consolas" w:cs="Consolas"/>
+          <w:color w:val="FF0000"/>
+          <w:sz w:val="19"/>
+          <w:szCs w:val="19"/>
+          <w:lang w:val="en-US"/>
+        </w:rPr>
+        <w:t>params</w:t>
+      </w:r>
+      <w:r>
+        <w:rPr>
+          <w:rFonts w:ascii="Consolas" w:hAnsi="Consolas" w:cs="Consolas"/>
+          <w:color w:val="0000FF"/>
+          <w:sz w:val="19"/>
+          <w:szCs w:val="19"/>
+          <w:lang w:val="en-US"/>
+        </w:rPr>
+        <w:t>="order: 0"&gt;&lt;/</w:t>
+      </w:r>
+      <w:r>
+        <w:rPr>
+          <w:rFonts w:ascii="Consolas" w:hAnsi="Consolas" w:cs="Consolas"/>
+          <w:color w:val="800000"/>
+          <w:sz w:val="19"/>
+          <w:szCs w:val="19"/>
+          <w:lang w:val="en-US"/>
+        </w:rPr>
+        <w:t>indi-formstep-selectproducts</w:t>
+      </w:r>
+      <w:r>
+        <w:rPr>
+          <w:rFonts w:ascii="Consolas" w:hAnsi="Consolas" w:cs="Consolas"/>
+          <w:color w:val="0000FF"/>
+          <w:sz w:val="19"/>
+          <w:szCs w:val="19"/>
+          <w:lang w:val="en-US"/>
+        </w:rPr>
+        <w:t>&gt;</w:t>
+      </w:r>
+    </w:p>
+    <w:p>
+      <w:pPr>
+        <w:autoSpaceDE w:val="0"/>
+        <w:autoSpaceDN w:val="0"/>
+        <w:adjustRightInd w:val="0"/>
+        <w:spacing w:after="0" w:line="240" w:lineRule="auto"/>
+        <w:rPr>
+          <w:rFonts w:ascii="Consolas" w:hAnsi="Consolas" w:cs="Consolas"/>
+          <w:color w:val="000000"/>
+          <w:sz w:val="19"/>
+          <w:szCs w:val="19"/>
+          <w:lang w:val="en-US"/>
+        </w:rPr>
+      </w:pPr>
+      <w:r>
+        <w:rPr>
+          <w:rFonts w:ascii="Consolas" w:hAnsi="Consolas" w:cs="Consolas"/>
+          <w:color w:val="000000"/>
+          <w:sz w:val="19"/>
+          <w:szCs w:val="19"/>
+          <w:lang w:val="en-US"/>
+        </w:rPr>
+        <w:t xml:space="preserve">        </w:t>
+      </w:r>
+      <w:r>
+        <w:rPr>
+          <w:rFonts w:ascii="Consolas" w:hAnsi="Consolas" w:cs="Consolas"/>
+          <w:color w:val="0000FF"/>
+          <w:sz w:val="19"/>
+          <w:szCs w:val="19"/>
+          <w:lang w:val="en-US"/>
+        </w:rPr>
+        <w:t>&lt;</w:t>
+      </w:r>
+      <w:r>
+        <w:rPr>
+          <w:rFonts w:ascii="Consolas" w:hAnsi="Consolas" w:cs="Consolas"/>
+          <w:color w:val="800000"/>
+          <w:sz w:val="19"/>
+          <w:szCs w:val="19"/>
+          <w:lang w:val="en-US"/>
+        </w:rPr>
+        <w:t>indi-formstep-personaldetails</w:t>
+      </w:r>
+      <w:r>
+        <w:rPr>
+          <w:rFonts w:ascii="Consolas" w:hAnsi="Consolas" w:cs="Consolas"/>
+          <w:color w:val="000000"/>
+          <w:sz w:val="19"/>
+          <w:szCs w:val="19"/>
+          <w:lang w:val="en-US"/>
+        </w:rPr>
+        <w:t xml:space="preserve"> </w:t>
+      </w:r>
+      <w:r>
+        <w:rPr>
+          <w:rFonts w:ascii="Consolas" w:hAnsi="Consolas" w:cs="Consolas"/>
+          <w:color w:val="FF0000"/>
+          <w:sz w:val="19"/>
+          <w:szCs w:val="19"/>
+          <w:lang w:val="en-US"/>
+        </w:rPr>
+        <w:t>params</w:t>
+      </w:r>
+      <w:r>
+        <w:rPr>
+          <w:rFonts w:ascii="Consolas" w:hAnsi="Consolas" w:cs="Consolas"/>
+          <w:color w:val="0000FF"/>
+          <w:sz w:val="19"/>
+          <w:szCs w:val="19"/>
+          <w:lang w:val="en-US"/>
+        </w:rPr>
+        <w:t>="order: 1"&gt;&lt;/</w:t>
+      </w:r>
+      <w:r>
+        <w:rPr>
+          <w:rFonts w:ascii="Consolas" w:hAnsi="Consolas" w:cs="Consolas"/>
+          <w:color w:val="800000"/>
+          <w:sz w:val="19"/>
+          <w:szCs w:val="19"/>
+          <w:lang w:val="en-US"/>
+        </w:rPr>
+        <w:t>indi-formstep-personaldetails</w:t>
+      </w:r>
+      <w:r>
+        <w:rPr>
+          <w:rFonts w:ascii="Consolas" w:hAnsi="Consolas" w:cs="Consolas"/>
+          <w:color w:val="0000FF"/>
+          <w:sz w:val="19"/>
+          <w:szCs w:val="19"/>
+          <w:lang w:val="en-US"/>
+        </w:rPr>
+        <w:t>&gt;</w:t>
+      </w:r>
+    </w:p>
+    <w:p>
+      <w:pPr>
+        <w:autoSpaceDE w:val="0"/>
+        <w:autoSpaceDN w:val="0"/>
+        <w:adjustRightInd w:val="0"/>
+        <w:spacing w:after="0" w:line="240" w:lineRule="auto"/>
+        <w:rPr>
+          <w:rFonts w:ascii="Consolas" w:hAnsi="Consolas" w:cs="Consolas"/>
+          <w:color w:val="000000"/>
+          <w:sz w:val="19"/>
+          <w:szCs w:val="19"/>
+          <w:lang w:val="en-US"/>
+        </w:rPr>
+      </w:pPr>
+      <w:r>
+        <w:rPr>
+          <w:rFonts w:ascii="Consolas" w:hAnsi="Consolas" w:cs="Consolas"/>
+          <w:color w:val="000000"/>
+          <w:sz w:val="19"/>
+          <w:szCs w:val="19"/>
+          <w:lang w:val="en-US"/>
+        </w:rPr>
+        <w:t xml:space="preserve">        </w:t>
+      </w:r>
+      <w:r>
+        <w:rPr>
+          <w:rFonts w:ascii="Consolas" w:hAnsi="Consolas" w:cs="Consolas"/>
+          <w:color w:val="0000FF"/>
+          <w:sz w:val="19"/>
+          <w:szCs w:val="19"/>
+          <w:lang w:val="en-US"/>
+        </w:rPr>
+        <w:t>&lt;</w:t>
+      </w:r>
+      <w:r>
+        <w:rPr>
+          <w:rFonts w:ascii="Consolas" w:hAnsi="Consolas" w:cs="Consolas"/>
+          <w:color w:val="800000"/>
+          <w:sz w:val="19"/>
+          <w:szCs w:val="19"/>
+          <w:lang w:val="en-US"/>
+        </w:rPr>
+        <w:t>indi-formstep-check</w:t>
+      </w:r>
+      <w:r>
+        <w:rPr>
+          <w:rFonts w:ascii="Consolas" w:hAnsi="Consolas" w:cs="Consolas"/>
+          <w:color w:val="000000"/>
+          <w:sz w:val="19"/>
+          <w:szCs w:val="19"/>
+          <w:lang w:val="en-US"/>
+        </w:rPr>
+        <w:t xml:space="preserve"> </w:t>
+      </w:r>
+      <w:r>
+        <w:rPr>
+          <w:rFonts w:ascii="Consolas" w:hAnsi="Consolas" w:cs="Consolas"/>
+          <w:color w:val="FF0000"/>
+          <w:sz w:val="19"/>
+          <w:szCs w:val="19"/>
+          <w:lang w:val="en-US"/>
+        </w:rPr>
+        <w:t>params</w:t>
+      </w:r>
+      <w:r>
+        <w:rPr>
+          <w:rFonts w:ascii="Consolas" w:hAnsi="Consolas" w:cs="Consolas"/>
+          <w:color w:val="0000FF"/>
+          <w:sz w:val="19"/>
+          <w:szCs w:val="19"/>
+          <w:lang w:val="en-US"/>
+        </w:rPr>
+        <w:t>="order: 2"&gt;&lt;/</w:t>
+      </w:r>
+      <w:r>
+        <w:rPr>
+          <w:rFonts w:ascii="Consolas" w:hAnsi="Consolas" w:cs="Consolas"/>
+          <w:color w:val="800000"/>
+          <w:sz w:val="19"/>
+          <w:szCs w:val="19"/>
+          <w:lang w:val="en-US"/>
+        </w:rPr>
+        <w:t>indi-formstep-check</w:t>
+      </w:r>
+      <w:r>
+        <w:rPr>
+          <w:rFonts w:ascii="Consolas" w:hAnsi="Consolas" w:cs="Consolas"/>
+          <w:color w:val="0000FF"/>
+          <w:sz w:val="19"/>
+          <w:szCs w:val="19"/>
+          <w:lang w:val="en-US"/>
+        </w:rPr>
+        <w:t>&gt;</w:t>
+      </w:r>
+    </w:p>
+    <w:p>
+      <w:pPr>
+        <w:autoSpaceDE w:val="0"/>
+        <w:autoSpaceDN w:val="0"/>
+        <w:adjustRightInd w:val="0"/>
+        <w:spacing w:after="0" w:line="240" w:lineRule="auto"/>
+        <w:rPr>
+          <w:rFonts w:ascii="Consolas" w:hAnsi="Consolas" w:cs="Consolas"/>
+          <w:color w:val="000000"/>
+          <w:sz w:val="19"/>
+          <w:szCs w:val="19"/>
+          <w:lang w:val="en-US"/>
+        </w:rPr>
+      </w:pPr>
+      <w:r>
+        <w:rPr>
+          <w:rFonts w:ascii="Consolas" w:hAnsi="Consolas" w:cs="Consolas"/>
+          <w:color w:val="000000"/>
+          <w:sz w:val="19"/>
+          <w:szCs w:val="19"/>
+          <w:lang w:val="en-US"/>
+        </w:rPr>
+        <w:t xml:space="preserve">        </w:t>
+      </w:r>
+      <w:r>
+        <w:rPr>
+          <w:rFonts w:ascii="Consolas" w:hAnsi="Consolas" w:cs="Consolas"/>
+          <w:color w:val="0000FF"/>
+          <w:sz w:val="19"/>
+          <w:szCs w:val="19"/>
+          <w:lang w:val="en-US"/>
+        </w:rPr>
+        <w:t>&lt;</w:t>
+      </w:r>
+      <w:r>
+        <w:rPr>
+          <w:rFonts w:ascii="Consolas" w:hAnsi="Consolas" w:cs="Consolas"/>
+          <w:color w:val="800000"/>
+          <w:sz w:val="19"/>
+          <w:szCs w:val="19"/>
+          <w:lang w:val="en-US"/>
+        </w:rPr>
+        <w:t>indi-formstep-thanks</w:t>
+      </w:r>
+      <w:r>
+        <w:rPr>
+          <w:rFonts w:ascii="Consolas" w:hAnsi="Consolas" w:cs="Consolas"/>
+          <w:color w:val="000000"/>
+          <w:sz w:val="19"/>
+          <w:szCs w:val="19"/>
+          <w:lang w:val="en-US"/>
+        </w:rPr>
+        <w:t xml:space="preserve"> </w:t>
+      </w:r>
+      <w:r>
+        <w:rPr>
+          <w:rFonts w:ascii="Consolas" w:hAnsi="Consolas" w:cs="Consolas"/>
+          <w:color w:val="FF0000"/>
+          <w:sz w:val="19"/>
+          <w:szCs w:val="19"/>
+          <w:lang w:val="en-US"/>
+        </w:rPr>
+        <w:t>params</w:t>
+      </w:r>
+      <w:r>
+        <w:rPr>
+          <w:rFonts w:ascii="Consolas" w:hAnsi="Consolas" w:cs="Consolas"/>
+          <w:color w:val="0000FF"/>
+          <w:sz w:val="19"/>
+          <w:szCs w:val="19"/>
+          <w:lang w:val="en-US"/>
+        </w:rPr>
+        <w:t>="order: 3"&gt;&lt;/</w:t>
+      </w:r>
+      <w:r>
+        <w:rPr>
+          <w:rFonts w:ascii="Consolas" w:hAnsi="Consolas" w:cs="Consolas"/>
+          <w:color w:val="800000"/>
+          <w:sz w:val="19"/>
+          <w:szCs w:val="19"/>
+          <w:lang w:val="en-US"/>
+        </w:rPr>
+        <w:t>indi-formstep-thanks</w:t>
+      </w:r>
+      <w:r>
+        <w:rPr>
+          <w:rFonts w:ascii="Consolas" w:hAnsi="Consolas" w:cs="Consolas"/>
+          <w:color w:val="0000FF"/>
+          <w:sz w:val="19"/>
+          <w:szCs w:val="19"/>
+          <w:lang w:val="en-US"/>
+        </w:rPr>
+        <w:t>&gt;</w:t>
+      </w:r>
+    </w:p>
+    <w:p>
+      <w:pPr>
+        <w:autoSpaceDE w:val="0"/>
+        <w:autoSpaceDN w:val="0"/>
+        <w:adjustRightInd w:val="0"/>
+        <w:spacing w:after="0" w:line="240" w:lineRule="auto"/>
+        <w:rPr>
+          <w:rFonts w:ascii="Consolas" w:hAnsi="Consolas" w:cs="Consolas"/>
+          <w:color w:val="000000"/>
+          <w:sz w:val="19"/>
+          <w:szCs w:val="19"/>
+          <w:lang w:val="en-US"/>
+        </w:rPr>
+      </w:pPr>
+    </w:p>
+    <w:p>
+      <w:pPr>
+        <w:autoSpaceDE w:val="0"/>
+        <w:autoSpaceDN w:val="0"/>
+        <w:adjustRightInd w:val="0"/>
+        <w:spacing w:after="0" w:line="240" w:lineRule="auto"/>
+        <w:rPr>
+          <w:rFonts w:ascii="Consolas" w:hAnsi="Consolas" w:cs="Consolas"/>
+          <w:color w:val="000000"/>
+          <w:sz w:val="19"/>
+          <w:szCs w:val="19"/>
+          <w:lang w:val="en-US"/>
+        </w:rPr>
+      </w:pPr>
+      <w:r>
+        <w:rPr>
+          <w:rFonts w:ascii="Consolas" w:hAnsi="Consolas" w:cs="Consolas"/>
+          <w:color w:val="000000"/>
+          <w:sz w:val="19"/>
+          <w:szCs w:val="19"/>
+          <w:lang w:val="en-US"/>
+        </w:rPr>
+        <w:tab/>
+        <w:t xml:space="preserve">    </w:t>
+      </w:r>
+      <w:r>
+        <w:rPr>
+          <w:rFonts w:ascii="Consolas" w:hAnsi="Consolas" w:cs="Consolas"/>
+          <w:color w:val="0000FF"/>
+          <w:sz w:val="19"/>
+          <w:szCs w:val="19"/>
+          <w:lang w:val="en-US"/>
+        </w:rPr>
+        <w:t>&lt;</w:t>
+      </w:r>
+      <w:r>
+        <w:rPr>
+          <w:rFonts w:ascii="Consolas" w:hAnsi="Consolas" w:cs="Consolas"/>
+          <w:color w:val="800000"/>
+          <w:sz w:val="19"/>
+          <w:szCs w:val="19"/>
+          <w:lang w:val="en-US"/>
+        </w:rPr>
+        <w:t>indi-navigation</w:t>
+      </w:r>
+      <w:r>
+        <w:rPr>
+          <w:rFonts w:ascii="Consolas" w:hAnsi="Consolas" w:cs="Consolas"/>
+          <w:color w:val="0000FF"/>
+          <w:sz w:val="19"/>
+          <w:szCs w:val="19"/>
+          <w:lang w:val="en-US"/>
+        </w:rPr>
+        <w:t>&gt;&lt;/</w:t>
+      </w:r>
+      <w:r>
+        <w:rPr>
+          <w:rFonts w:ascii="Consolas" w:hAnsi="Consolas" w:cs="Consolas"/>
+          <w:color w:val="800000"/>
+          <w:sz w:val="19"/>
+          <w:szCs w:val="19"/>
+          <w:lang w:val="en-US"/>
+        </w:rPr>
+        <w:t>indi-navigation</w:t>
+      </w:r>
+      <w:r>
+        <w:rPr>
+          <w:rFonts w:ascii="Consolas" w:hAnsi="Consolas" w:cs="Consolas"/>
+          <w:color w:val="0000FF"/>
+          <w:sz w:val="19"/>
+          <w:szCs w:val="19"/>
+          <w:lang w:val="en-US"/>
+        </w:rPr>
+        <w:t>&gt;</w:t>
+      </w:r>
+    </w:p>
+    <w:p>
+      <w:pPr>
+        <w:autoSpaceDE w:val="0"/>
+        <w:autoSpaceDN w:val="0"/>
+        <w:adjustRightInd w:val="0"/>
+        <w:spacing w:after="0" w:line="240" w:lineRule="auto"/>
+        <w:rPr>
+          <w:rFonts w:ascii="Consolas" w:hAnsi="Consolas" w:cs="Consolas"/>
+          <w:color w:val="000000"/>
+          <w:sz w:val="19"/>
+          <w:szCs w:val="19"/>
+          <w:lang w:val="en-US"/>
+        </w:rPr>
+      </w:pPr>
+    </w:p>
+    <w:p>
+      <w:pPr>
+        <w:autoSpaceDE w:val="0"/>
+        <w:autoSpaceDN w:val="0"/>
+        <w:adjustRightInd w:val="0"/>
+        <w:spacing w:after="0" w:line="240" w:lineRule="auto"/>
+        <w:rPr>
+          <w:rFonts w:ascii="Consolas" w:hAnsi="Consolas" w:cs="Consolas"/>
+          <w:color w:val="000000"/>
+          <w:sz w:val="19"/>
+          <w:szCs w:val="19"/>
+          <w:lang w:val="en-US"/>
+        </w:rPr>
+      </w:pPr>
+      <w:r>
+        <w:rPr>
+          <w:rFonts w:ascii="Consolas" w:hAnsi="Consolas" w:cs="Consolas"/>
+          <w:color w:val="000000"/>
+          <w:sz w:val="19"/>
+          <w:szCs w:val="19"/>
+          <w:lang w:val="en-US"/>
+        </w:rPr>
+        <w:tab/>
+      </w:r>
+      <w:r>
+        <w:rPr>
+          <w:rFonts w:ascii="Consolas" w:hAnsi="Consolas" w:cs="Consolas"/>
+          <w:color w:val="0000FF"/>
+          <w:sz w:val="19"/>
+          <w:szCs w:val="19"/>
+          <w:lang w:val="en-US"/>
+        </w:rPr>
+        <w:t>&lt;/</w:t>
+      </w:r>
+      <w:r>
+        <w:rPr>
+          <w:rFonts w:ascii="Consolas" w:hAnsi="Consolas" w:cs="Consolas"/>
+          <w:color w:val="800000"/>
+          <w:sz w:val="19"/>
+          <w:szCs w:val="19"/>
+          <w:lang w:val="en-US"/>
+        </w:rPr>
+        <w:t>div</w:t>
+      </w:r>
+      <w:r>
+        <w:rPr>
+          <w:rFonts w:ascii="Consolas" w:hAnsi="Consolas" w:cs="Consolas"/>
+          <w:color w:val="0000FF"/>
+          <w:sz w:val="19"/>
+          <w:szCs w:val="19"/>
+          <w:lang w:val="en-US"/>
+        </w:rPr>
+        <w:t>&gt;</w:t>
+      </w:r>
+    </w:p>
+    <w:p>
+      <w:pPr>
+        <w:autoSpaceDE w:val="0"/>
+        <w:autoSpaceDN w:val="0"/>
+        <w:adjustRightInd w:val="0"/>
+        <w:spacing w:after="0" w:line="240" w:lineRule="auto"/>
+        <w:rPr>
+          <w:rFonts w:ascii="Consolas" w:hAnsi="Consolas" w:cs="Consolas"/>
+          <w:color w:val="000000"/>
+          <w:sz w:val="19"/>
+          <w:szCs w:val="19"/>
+          <w:lang w:val="en-US"/>
+        </w:rPr>
+      </w:pPr>
+      <w:r>
+        <w:rPr>
+          <w:rFonts w:ascii="Consolas" w:hAnsi="Consolas" w:cs="Consolas"/>
+          <w:color w:val="000000"/>
+          <w:sz w:val="19"/>
+          <w:szCs w:val="19"/>
+          <w:lang w:val="en-US"/>
+        </w:rPr>
+        <w:tab/>
+      </w:r>
+      <w:r>
+        <w:rPr>
+          <w:rFonts w:ascii="Consolas" w:hAnsi="Consolas" w:cs="Consolas"/>
+          <w:color w:val="0000FF"/>
+          <w:sz w:val="19"/>
+          <w:szCs w:val="19"/>
+          <w:lang w:val="en-US"/>
+        </w:rPr>
+        <w:t>&lt;</w:t>
+      </w:r>
+      <w:r>
+        <w:rPr>
+          <w:rFonts w:ascii="Consolas" w:hAnsi="Consolas" w:cs="Consolas"/>
+          <w:color w:val="800000"/>
+          <w:sz w:val="19"/>
+          <w:szCs w:val="19"/>
+          <w:lang w:val="en-US"/>
+        </w:rPr>
+        <w:t>div</w:t>
+      </w:r>
+      <w:r>
+        <w:rPr>
+          <w:rFonts w:ascii="Consolas" w:hAnsi="Consolas" w:cs="Consolas"/>
+          <w:color w:val="000000"/>
+          <w:sz w:val="19"/>
+          <w:szCs w:val="19"/>
+          <w:lang w:val="en-US"/>
+        </w:rPr>
+        <w:t xml:space="preserve"> </w:t>
+      </w:r>
+      <w:r>
+        <w:rPr>
+          <w:rFonts w:ascii="Consolas" w:hAnsi="Consolas" w:cs="Consolas"/>
+          <w:color w:val="FF0000"/>
+          <w:sz w:val="19"/>
+          <w:szCs w:val="19"/>
+          <w:lang w:val="en-US"/>
+        </w:rPr>
+        <w:t>class</w:t>
+      </w:r>
+      <w:r>
+        <w:rPr>
+          <w:rFonts w:ascii="Consolas" w:hAnsi="Consolas" w:cs="Consolas"/>
+          <w:color w:val="0000FF"/>
+          <w:sz w:val="19"/>
+          <w:szCs w:val="19"/>
+          <w:lang w:val="en-US"/>
+        </w:rPr>
+        <w:t>="col-md-4"&gt;</w:t>
+      </w:r>
+    </w:p>
+    <w:p>
+      <w:pPr>
+        <w:autoSpaceDE w:val="0"/>
+        <w:autoSpaceDN w:val="0"/>
+        <w:adjustRightInd w:val="0"/>
+        <w:spacing w:after="0" w:line="240" w:lineRule="auto"/>
+        <w:rPr>
+          <w:rFonts w:ascii="Consolas" w:hAnsi="Consolas" w:cs="Consolas"/>
+          <w:color w:val="000000"/>
+          <w:sz w:val="19"/>
+          <w:szCs w:val="19"/>
+          <w:lang w:val="en-US"/>
+        </w:rPr>
+      </w:pPr>
+      <w:r>
+        <w:rPr>
+          <w:rFonts w:ascii="Consolas" w:hAnsi="Consolas" w:cs="Consolas"/>
+          <w:color w:val="000000"/>
+          <w:sz w:val="19"/>
+          <w:szCs w:val="19"/>
+          <w:lang w:val="en-US"/>
+        </w:rPr>
+        <w:tab/>
+        <w:t xml:space="preserve">    </w:t>
+      </w:r>
+      <w:r>
+        <w:rPr>
+          <w:rFonts w:ascii="Consolas" w:hAnsi="Consolas" w:cs="Consolas"/>
+          <w:color w:val="0000FF"/>
+          <w:sz w:val="19"/>
+          <w:szCs w:val="19"/>
+          <w:lang w:val="en-US"/>
+        </w:rPr>
+        <w:t>&lt;</w:t>
+      </w:r>
+      <w:r>
+        <w:rPr>
+          <w:rFonts w:ascii="Consolas" w:hAnsi="Consolas" w:cs="Consolas"/>
+          <w:color w:val="800000"/>
+          <w:sz w:val="19"/>
+          <w:szCs w:val="19"/>
+          <w:lang w:val="en-US"/>
+        </w:rPr>
+        <w:t>indi-shopping-bag</w:t>
+      </w:r>
+      <w:r>
+        <w:rPr>
+          <w:rFonts w:ascii="Consolas" w:hAnsi="Consolas" w:cs="Consolas"/>
+          <w:color w:val="0000FF"/>
+          <w:sz w:val="19"/>
+          <w:szCs w:val="19"/>
+          <w:lang w:val="en-US"/>
+        </w:rPr>
+        <w:t>&gt;&lt;/</w:t>
+      </w:r>
+      <w:r>
+        <w:rPr>
+          <w:rFonts w:ascii="Consolas" w:hAnsi="Consolas" w:cs="Consolas"/>
+          <w:color w:val="800000"/>
+          <w:sz w:val="19"/>
+          <w:szCs w:val="19"/>
+          <w:lang w:val="en-US"/>
+        </w:rPr>
+        <w:t>indi-shopping-bag</w:t>
+      </w:r>
+      <w:r>
+        <w:rPr>
+          <w:rFonts w:ascii="Consolas" w:hAnsi="Consolas" w:cs="Consolas"/>
+          <w:color w:val="0000FF"/>
+          <w:sz w:val="19"/>
+          <w:szCs w:val="19"/>
+          <w:lang w:val="en-US"/>
+        </w:rPr>
+        <w:t>&gt;</w:t>
+      </w:r>
+    </w:p>
+    <w:p>
+      <w:pPr>
+        <w:autoSpaceDE w:val="0"/>
+        <w:autoSpaceDN w:val="0"/>
+        <w:adjustRightInd w:val="0"/>
+        <w:spacing w:after="0" w:line="240" w:lineRule="auto"/>
+        <w:rPr>
+          <w:rFonts w:ascii="Consolas" w:hAnsi="Consolas" w:cs="Consolas"/>
+          <w:color w:val="000000"/>
+          <w:sz w:val="19"/>
+          <w:szCs w:val="19"/>
+          <w:lang w:val="en-US"/>
+        </w:rPr>
+      </w:pPr>
+      <w:r>
+        <w:rPr>
+          <w:rFonts w:ascii="Consolas" w:hAnsi="Consolas" w:cs="Consolas"/>
+          <w:color w:val="000000"/>
+          <w:sz w:val="19"/>
+          <w:szCs w:val="19"/>
+          <w:lang w:val="en-US"/>
+        </w:rPr>
+        <w:tab/>
+      </w:r>
+      <w:r>
+        <w:rPr>
+          <w:rFonts w:ascii="Consolas" w:hAnsi="Consolas" w:cs="Consolas"/>
+          <w:color w:val="0000FF"/>
+          <w:sz w:val="19"/>
+          <w:szCs w:val="19"/>
+          <w:lang w:val="en-US"/>
+        </w:rPr>
+        <w:t>&lt;/</w:t>
+      </w:r>
+      <w:r>
+        <w:rPr>
+          <w:rFonts w:ascii="Consolas" w:hAnsi="Consolas" w:cs="Consolas"/>
+          <w:color w:val="800000"/>
+          <w:sz w:val="19"/>
+          <w:szCs w:val="19"/>
+          <w:lang w:val="en-US"/>
+        </w:rPr>
+        <w:t>div</w:t>
+      </w:r>
+      <w:r>
+        <w:rPr>
+          <w:rFonts w:ascii="Consolas" w:hAnsi="Consolas" w:cs="Consolas"/>
+          <w:color w:val="0000FF"/>
+          <w:sz w:val="19"/>
+          <w:szCs w:val="19"/>
+          <w:lang w:val="en-US"/>
+        </w:rPr>
+        <w:t>&gt;</w:t>
+      </w:r>
+    </w:p>
+    <w:p>
+      <w:pPr>
+        <w:rPr>
+          <w:rFonts w:ascii="Consolas" w:hAnsi="Consolas" w:cs="Consolas"/>
+          <w:color w:val="0000FF"/>
+          <w:sz w:val="19"/>
+          <w:szCs w:val="19"/>
+          <w:lang w:val="en-US"/>
+        </w:rPr>
+      </w:pPr>
+      <w:r>
+        <w:rPr>
+          <w:rFonts w:ascii="Consolas" w:hAnsi="Consolas" w:cs="Consolas"/>
+          <w:color w:val="0000FF"/>
+          <w:sz w:val="19"/>
+          <w:szCs w:val="19"/>
+          <w:lang w:val="en-US"/>
+        </w:rPr>
+        <w:t>&lt;/</w:t>
+      </w:r>
+      <w:r>
+        <w:rPr>
+          <w:rFonts w:ascii="Consolas" w:hAnsi="Consolas" w:cs="Consolas"/>
+          <w:color w:val="800000"/>
+          <w:sz w:val="19"/>
+          <w:szCs w:val="19"/>
+          <w:lang w:val="en-US"/>
+        </w:rPr>
+        <w:t>div</w:t>
+      </w:r>
+      <w:r>
+        <w:rPr>
+          <w:rFonts w:ascii="Consolas" w:hAnsi="Consolas" w:cs="Consolas"/>
+          <w:color w:val="0000FF"/>
+          <w:sz w:val="19"/>
+          <w:szCs w:val="19"/>
+          <w:lang w:val="en-US"/>
+        </w:rPr>
+        <w:t>&gt;</w:t>
+      </w:r>
+    </w:p>
+    <w:p>
+      <w:pPr>
+        <w:rPr>
+          <w:lang w:val="en-US"/>
+        </w:rPr>
+      </w:pPr>
+    </w:p>
+    <w:p>
+      <w:pPr>
+        <w:rPr>
+          <w:lang w:val="en-US"/>
+        </w:rPr>
+      </w:pPr>
+      <w:r>
+        <w:rPr>
+          <w:lang w:val="en-US"/>
+        </w:rPr>
+        <w:t>Every form step viewmodel has two properties with which the visibility of the form step can be manipulated, active and visible.</w:t>
+      </w:r>
+      <w:r>
+        <w:rPr>
+          <w:lang w:val="en-US"/>
+        </w:rPr>
+        <w:t xml:space="preserve"> These properties are inherited from </w:t>
+      </w:r>
+      <w:r>
+        <w:rPr>
+          <w:lang w:val="en-US"/>
+        </w:rPr>
+        <w:t>FormStepBase.</w:t>
+      </w:r>
+    </w:p>
+    <w:p>
+      <w:pPr>
+        <w:autoSpaceDE w:val="0"/>
+        <w:autoSpaceDN w:val="0"/>
+        <w:adjustRightInd w:val="0"/>
+        <w:spacing w:after="0" w:line="240" w:lineRule="auto"/>
+        <w:rPr>
+          <w:rFonts w:ascii="Consolas" w:hAnsi="Consolas" w:cs="Consolas"/>
+          <w:color w:val="000000"/>
+          <w:sz w:val="19"/>
+          <w:szCs w:val="19"/>
+          <w:lang w:val="en-US"/>
+        </w:rPr>
+      </w:pPr>
+      <w:r>
+        <w:rPr>
+          <w:rFonts w:ascii="Consolas" w:hAnsi="Consolas" w:cs="Consolas"/>
+          <w:color w:val="0000FF"/>
+          <w:sz w:val="19"/>
+          <w:szCs w:val="19"/>
+          <w:lang w:val="en-US"/>
+        </w:rPr>
+        <w:t>this</w:t>
+      </w:r>
+      <w:r>
+        <w:rPr>
+          <w:rFonts w:ascii="Consolas" w:hAnsi="Consolas" w:cs="Consolas"/>
+          <w:color w:val="000000"/>
+          <w:sz w:val="19"/>
+          <w:szCs w:val="19"/>
+          <w:lang w:val="en-US"/>
+        </w:rPr>
+        <w:t>.visible = ko.observable(</w:t>
+      </w:r>
+      <w:r>
+        <w:rPr>
+          <w:rFonts w:ascii="Consolas" w:hAnsi="Consolas" w:cs="Consolas"/>
+          <w:color w:val="0000FF"/>
+          <w:sz w:val="19"/>
+          <w:szCs w:val="19"/>
+          <w:lang w:val="en-US"/>
+        </w:rPr>
+        <w:t>false</w:t>
+      </w:r>
+      <w:r>
+        <w:rPr>
+          <w:rFonts w:ascii="Consolas" w:hAnsi="Consolas" w:cs="Consolas"/>
+          <w:color w:val="000000"/>
+          <w:sz w:val="19"/>
+          <w:szCs w:val="19"/>
+          <w:lang w:val="en-US"/>
+        </w:rPr>
+        <w:t>);</w:t>
+      </w:r>
+    </w:p>
+    <w:p>
+      <w:pPr>
+        <w:rPr>
+          <w:rFonts w:ascii="Consolas" w:hAnsi="Consolas" w:cs="Consolas"/>
+          <w:color w:val="000000"/>
+          <w:sz w:val="19"/>
+          <w:szCs w:val="19"/>
+          <w:lang w:val="en-US"/>
+        </w:rPr>
+      </w:pPr>
+      <w:r>
+        <w:rPr>
+          <w:rFonts w:ascii="Consolas" w:hAnsi="Consolas" w:cs="Consolas"/>
+          <w:color w:val="0000FF"/>
+          <w:sz w:val="19"/>
+          <w:szCs w:val="19"/>
+          <w:lang w:val="en-US"/>
+        </w:rPr>
+        <w:t>this</w:t>
+      </w:r>
+      <w:r>
+        <w:rPr>
+          <w:rFonts w:ascii="Consolas" w:hAnsi="Consolas" w:cs="Consolas"/>
+          <w:color w:val="000000"/>
+          <w:sz w:val="19"/>
+          <w:szCs w:val="19"/>
+          <w:lang w:val="en-US"/>
+        </w:rPr>
+        <w:t>.active = ko.observable(</w:t>
+      </w:r>
+      <w:r>
+        <w:rPr>
+          <w:rFonts w:ascii="Consolas" w:hAnsi="Consolas" w:cs="Consolas"/>
+          <w:color w:val="0000FF"/>
+          <w:sz w:val="19"/>
+          <w:szCs w:val="19"/>
+          <w:lang w:val="en-US"/>
+        </w:rPr>
+        <w:t>true</w:t>
+      </w:r>
+      <w:r>
+        <w:rPr>
+          <w:rFonts w:ascii="Consolas" w:hAnsi="Consolas" w:cs="Consolas"/>
+          <w:color w:val="000000"/>
+          <w:sz w:val="19"/>
+          <w:szCs w:val="19"/>
+          <w:lang w:val="en-US"/>
+        </w:rPr>
+        <w:t>);</w:t>
+      </w:r>
+    </w:p>
+    <w:p>
+      <w:pPr>
+        <w:rPr>
+          <w:lang w:val="en-US"/>
+        </w:rPr>
+      </w:pPr>
+      <w:r>
+        <w:rPr>
+          <w:lang w:val="en-US"/>
+        </w:rPr>
+        <w:t>To disable a form step due to some business rule, you can set active to false, and the form step will never be shown.</w:t>
+      </w:r>
+    </w:p>
+    <w:p>
+      <w:pPr>
+        <w:rPr>
+          <w:lang w:val="en-US"/>
+        </w:rPr>
+      </w:pPr>
+      <w:r>
+        <w:rPr>
+          <w:lang w:val="en-US"/>
+        </w:rPr>
+        <w:t>To toggle the visibility as the</w:t>
+      </w:r>
+      <w:r>
+        <w:rPr>
+          <w:lang w:val="en-US"/>
+        </w:rPr>
+        <w:t xml:space="preserve"> user steps through the form</w:t>
+      </w:r>
+      <w:r>
+        <w:rPr>
+          <w:lang w:val="en-US"/>
+        </w:rPr>
+        <w:t>,</w:t>
+      </w:r>
+      <w:r>
+        <w:rPr>
+          <w:lang w:val="en-US"/>
+        </w:rPr>
+        <w:t xml:space="preserve"> the </w:t>
+      </w:r>
+      <w:r>
+        <w:rPr>
+          <w:lang w:val="en-US"/>
+        </w:rPr>
+        <w:t>“</w:t>
+      </w:r>
+      <w:r>
+        <w:rPr>
+          <w:lang w:val="en-US"/>
+        </w:rPr>
+        <w:t>visible</w:t>
+      </w:r>
+      <w:r>
+        <w:rPr>
+          <w:lang w:val="en-US"/>
+        </w:rPr>
+        <w:t>”</w:t>
+      </w:r>
+      <w:r>
+        <w:rPr>
+          <w:lang w:val="en-US"/>
+        </w:rPr>
+        <w:t xml:space="preserve"> property is set to true or false.</w:t>
+      </w:r>
+      <w:r>
+        <w:rPr>
+          <w:lang w:val="en-US"/>
+        </w:rPr>
+        <w:t xml:space="preserve"> This is taken care of in Navigation.ts and FormStepsManager.ts </w:t>
+      </w:r>
+    </w:p>
+    <w:p>
+      <w:pPr>
+        <w:rPr>
+          <w:lang w:val="en-US"/>
+        </w:rPr>
+      </w:pPr>
+    </w:p>
+    <w:p>
+      <w:pPr>
+        <w:pStyle w:val="Heading2"/>
+        <w:rPr>
+          <w:lang w:val="en-US"/>
+        </w:rPr>
+      </w:pPr>
+      <w:r>
+        <w:rPr>
+          <w:lang w:val="en-US"/>
+        </w:rPr>
+        <w:lastRenderedPageBreak/>
+        <w:t>Validation</w:t>
+      </w:r>
+    </w:p>
+    <w:p>
+      <w:pPr>
+        <w:rPr>
+          <w:lang w:val="en-US"/>
+        </w:rPr>
+      </w:pPr>
+      <w:r>
+        <w:rPr>
+          <w:lang w:val="en-US"/>
+        </w:rPr>
+        <w:t xml:space="preserve">For validation, the Knockout-Validation library is used. More information on this library can be found at </w:t>
+      </w:r>
+      <w:hyperlink r:id="rId14" w:history="1">
+        <w:r>
+          <w:rPr>
+            <w:rStyle w:val="Hyperlink"/>
+            <w:lang w:val="en-US"/>
+          </w:rPr>
+          <w:t>https://github.com/Knockout-Contrib/Knockout-Validation</w:t>
+        </w:r>
+      </w:hyperlink>
+      <w:r>
+        <w:rPr>
+          <w:lang w:val="en-US"/>
+        </w:rPr>
+        <w:t xml:space="preserve"> or </w:t>
+      </w:r>
+      <w:hyperlink r:id="rId15" w:history="1">
+        <w:r>
+          <w:rPr>
+            <w:rStyle w:val="Hyperlink"/>
+            <w:lang w:val="en-US"/>
+          </w:rPr>
+          <w:t>https://www.pluralsight.com/courses/knockout-validation-library</w:t>
+        </w:r>
+      </w:hyperlink>
+      <w:r>
+        <w:rPr>
+          <w:lang w:val="en-US"/>
+        </w:rPr>
+        <w:t xml:space="preserve"> </w:t>
+      </w:r>
+    </w:p>
+    <w:p>
+      <w:pPr>
+        <w:rPr>
+          <w:lang w:val="en-US"/>
+        </w:rPr>
+      </w:pPr>
+      <w:r>
+        <w:rPr>
+          <w:lang w:val="en-US"/>
+        </w:rPr>
+        <w:t>Because validation usually happens when</w:t>
+      </w:r>
+      <w:r>
+        <w:rPr>
+          <w:lang w:val="en-US"/>
+        </w:rPr>
+        <w:t xml:space="preserve"> moving to the next form step, a validation model needs to be set up for each for step. This model is instantiated in FormStepBase. This validation model is passed as a parameter down to every nested component which needs to be validated. I.e. </w:t>
+      </w:r>
+      <w:r>
+        <w:rPr>
+          <w:lang w:val="en-US"/>
+        </w:rPr>
+        <w:t>a nested component for a text input field receives the validation model as a parameter. Below is an example of a textfield component which is placed in FormStepPersonalDetails.html</w:t>
+      </w:r>
+      <w:r>
+        <w:rPr>
+          <w:lang w:val="en-US"/>
+        </w:rPr>
+        <w:t>, in which the validation model is passed on from the form step to the textfield component.</w:t>
       </w:r>
       <w:bookmarkStart w:id="0" w:name="_GoBack"/>
       <w:bookmarkEnd w:id="0"/>
+    </w:p>
+    <w:p>
+      <w:pPr>
+        <w:autoSpaceDE w:val="0"/>
+        <w:autoSpaceDN w:val="0"/>
+        <w:adjustRightInd w:val="0"/>
+        <w:spacing w:after="0" w:line="240" w:lineRule="auto"/>
+        <w:rPr>
+          <w:rFonts w:ascii="Consolas" w:hAnsi="Consolas" w:cs="Consolas"/>
+          <w:color w:val="0000FF"/>
+          <w:sz w:val="19"/>
+          <w:szCs w:val="19"/>
+          <w:lang w:val="en-US"/>
+        </w:rPr>
+      </w:pPr>
+      <w:r>
+        <w:rPr>
+          <w:rFonts w:ascii="Consolas" w:hAnsi="Consolas" w:cs="Consolas"/>
+          <w:color w:val="0000FF"/>
+          <w:sz w:val="19"/>
+          <w:szCs w:val="19"/>
+          <w:lang w:val="en-US"/>
+        </w:rPr>
+        <w:t>&lt;</w:t>
+      </w:r>
+      <w:r>
+        <w:rPr>
+          <w:rFonts w:ascii="Consolas" w:hAnsi="Consolas" w:cs="Consolas"/>
+          <w:color w:val="800000"/>
+          <w:sz w:val="19"/>
+          <w:szCs w:val="19"/>
+          <w:lang w:val="en-US"/>
+        </w:rPr>
+        <w:t>indi-textfield</w:t>
+      </w:r>
+      <w:r>
+        <w:rPr>
+          <w:rFonts w:ascii="Consolas" w:hAnsi="Consolas" w:cs="Consolas"/>
+          <w:color w:val="000000"/>
+          <w:sz w:val="19"/>
+          <w:szCs w:val="19"/>
+          <w:lang w:val="en-US"/>
+        </w:rPr>
+        <w:t xml:space="preserve"> </w:t>
+      </w:r>
+      <w:r>
+        <w:rPr>
+          <w:rFonts w:ascii="Consolas" w:hAnsi="Consolas" w:cs="Consolas"/>
+          <w:color w:val="FF0000"/>
+          <w:sz w:val="19"/>
+          <w:szCs w:val="19"/>
+          <w:lang w:val="en-US"/>
+        </w:rPr>
+        <w:t>params</w:t>
+      </w:r>
+      <w:r>
+        <w:rPr>
+          <w:rFonts w:ascii="Consolas" w:hAnsi="Consolas" w:cs="Consolas"/>
+          <w:color w:val="0000FF"/>
+          <w:sz w:val="19"/>
+          <w:szCs w:val="19"/>
+          <w:lang w:val="en-US"/>
+        </w:rPr>
+        <w:t>="field: bookingData.customer.firstName,</w:t>
+      </w:r>
+    </w:p>
+    <w:p>
+      <w:pPr>
+        <w:autoSpaceDE w:val="0"/>
+        <w:autoSpaceDN w:val="0"/>
+        <w:adjustRightInd w:val="0"/>
+        <w:spacing w:after="0" w:line="240" w:lineRule="auto"/>
+        <w:rPr>
+          <w:rFonts w:ascii="Consolas" w:hAnsi="Consolas" w:cs="Consolas"/>
+          <w:color w:val="0000FF"/>
+          <w:sz w:val="19"/>
+          <w:szCs w:val="19"/>
+          <w:lang w:val="en-US"/>
+        </w:rPr>
+      </w:pPr>
+      <w:r>
+        <w:rPr>
+          <w:rFonts w:ascii="Consolas" w:hAnsi="Consolas" w:cs="Consolas"/>
+          <w:color w:val="0000FF"/>
+          <w:sz w:val="19"/>
+          <w:szCs w:val="19"/>
+          <w:lang w:val="en-US"/>
+        </w:rPr>
+        <w:t xml:space="preserve">                            required: true,</w:t>
+      </w:r>
+    </w:p>
+    <w:p>
+      <w:pPr>
+        <w:autoSpaceDE w:val="0"/>
+        <w:autoSpaceDN w:val="0"/>
+        <w:adjustRightInd w:val="0"/>
+        <w:spacing w:after="0" w:line="240" w:lineRule="auto"/>
+        <w:rPr>
+          <w:rFonts w:ascii="Consolas" w:hAnsi="Consolas" w:cs="Consolas"/>
+          <w:color w:val="0000FF"/>
+          <w:sz w:val="19"/>
+          <w:szCs w:val="19"/>
+          <w:lang w:val="en-US"/>
+        </w:rPr>
+      </w:pPr>
+      <w:r>
+        <w:rPr>
+          <w:rFonts w:ascii="Consolas" w:hAnsi="Consolas" w:cs="Consolas"/>
+          <w:color w:val="0000FF"/>
+          <w:sz w:val="19"/>
+          <w:szCs w:val="19"/>
+          <w:lang w:val="en-US"/>
+        </w:rPr>
+        <w:t xml:space="preserve">                            maxLength: 24,</w:t>
+      </w:r>
+    </w:p>
+    <w:p>
+      <w:pPr>
+        <w:autoSpaceDE w:val="0"/>
+        <w:autoSpaceDN w:val="0"/>
+        <w:adjustRightInd w:val="0"/>
+        <w:spacing w:after="0" w:line="240" w:lineRule="auto"/>
+        <w:rPr>
+          <w:rFonts w:ascii="Consolas" w:hAnsi="Consolas" w:cs="Consolas"/>
+          <w:color w:val="0000FF"/>
+          <w:sz w:val="19"/>
+          <w:szCs w:val="19"/>
+          <w:lang w:val="en-US"/>
+        </w:rPr>
+      </w:pPr>
+      <w:r>
+        <w:rPr>
+          <w:rFonts w:ascii="Consolas" w:hAnsi="Consolas" w:cs="Consolas"/>
+          <w:color w:val="0000FF"/>
+          <w:sz w:val="19"/>
+          <w:szCs w:val="19"/>
+          <w:lang w:val="en-US"/>
+        </w:rPr>
+        <w:t xml:space="preserve">                            labelKey: 'customer/firstName',</w:t>
+      </w:r>
+    </w:p>
+    <w:p>
+      <w:pPr>
+        <w:autoSpaceDE w:val="0"/>
+        <w:autoSpaceDN w:val="0"/>
+        <w:adjustRightInd w:val="0"/>
+        <w:spacing w:after="0" w:line="240" w:lineRule="auto"/>
+        <w:rPr>
+          <w:rFonts w:ascii="Consolas" w:hAnsi="Consolas" w:cs="Consolas"/>
+          <w:color w:val="000000"/>
+          <w:sz w:val="19"/>
+          <w:szCs w:val="19"/>
+          <w:lang w:val="en-US"/>
+        </w:rPr>
+      </w:pPr>
+      <w:r>
+        <w:rPr>
+          <w:rFonts w:ascii="Consolas" w:hAnsi="Consolas" w:cs="Consolas"/>
+          <w:color w:val="0000FF"/>
+          <w:sz w:val="19"/>
+          <w:szCs w:val="19"/>
+          <w:lang w:val="en-US"/>
+        </w:rPr>
+        <w:t xml:space="preserve">                            name:'firstname', </w:t>
+      </w:r>
+      <w:r>
+        <w:rPr>
+          <w:rFonts w:ascii="Consolas" w:hAnsi="Consolas" w:cs="Consolas"/>
+          <w:color w:val="0000FF"/>
+          <w:sz w:val="19"/>
+          <w:szCs w:val="19"/>
+          <w:highlight w:val="yellow"/>
+          <w:lang w:val="en-US"/>
+        </w:rPr>
+        <w:t>validationModel: validationModel</w:t>
+      </w:r>
+      <w:r>
+        <w:rPr>
+          <w:rFonts w:ascii="Consolas" w:hAnsi="Consolas" w:cs="Consolas"/>
+          <w:color w:val="0000FF"/>
+          <w:sz w:val="19"/>
+          <w:szCs w:val="19"/>
+          <w:lang w:val="en-US"/>
+        </w:rPr>
+        <w:t>"&gt;</w:t>
+      </w:r>
+    </w:p>
+    <w:p>
+      <w:pPr>
+        <w:rPr>
+          <w:lang w:val="en-US"/>
+        </w:rPr>
+      </w:pPr>
+      <w:r>
+        <w:rPr>
+          <w:rFonts w:ascii="Consolas" w:hAnsi="Consolas" w:cs="Consolas"/>
+          <w:color w:val="0000FF"/>
+          <w:sz w:val="19"/>
+          <w:szCs w:val="19"/>
+          <w:lang w:val="en-US"/>
+        </w:rPr>
+        <w:t>&lt;/</w:t>
+      </w:r>
+      <w:r>
+        <w:rPr>
+          <w:rFonts w:ascii="Consolas" w:hAnsi="Consolas" w:cs="Consolas"/>
+          <w:color w:val="800000"/>
+          <w:sz w:val="19"/>
+          <w:szCs w:val="19"/>
+          <w:lang w:val="en-US"/>
+        </w:rPr>
+        <w:t>indi-textfield</w:t>
+      </w:r>
+      <w:r>
+        <w:rPr>
+          <w:rFonts w:ascii="Consolas" w:hAnsi="Consolas" w:cs="Consolas"/>
+          <w:color w:val="0000FF"/>
+          <w:sz w:val="19"/>
+          <w:szCs w:val="19"/>
+          <w:lang w:val="en-US"/>
+        </w:rPr>
+        <w:t>&gt;</w:t>
+      </w:r>
     </w:p>
     <w:p>
       <w:pPr>
@@ -3297,6 +4908,92 @@
     </w:lvl>
   </w:abstractNum>
   <w:abstractNum w:abstractNumId="1" w15:restartNumberingAfterBreak="0">
+    <w:nsid w:val="70984240"/>
+    <w:multiLevelType w:val="hybridMultilevel"/>
+    <w:tmpl w:val="B80662CE"/>
+    <w:lvl w:ilvl="0" w:tplc="0409000F">
+      <w:start w:val="1"/>
+      <w:numFmt w:val="decimal"/>
+      <w:lvlText w:val="%1."/>
+      <w:lvlJc w:val="left"/>
+      <w:pPr>
+        <w:ind w:left="720" w:hanging="360"/>
+      </w:pPr>
+    </w:lvl>
+    <w:lvl w:ilvl="1" w:tplc="04090019">
+      <w:start w:val="1"/>
+      <w:numFmt w:val="lowerLetter"/>
+      <w:lvlText w:val="%2."/>
+      <w:lvlJc w:val="left"/>
+      <w:pPr>
+        <w:ind w:left="1440" w:hanging="360"/>
+      </w:pPr>
+    </w:lvl>
+    <w:lvl w:ilvl="2" w:tplc="0409001B" w:tentative="1">
+      <w:start w:val="1"/>
+      <w:numFmt w:val="lowerRoman"/>
+      <w:lvlText w:val="%3."/>
+      <w:lvlJc w:val="right"/>
+      <w:pPr>
+        <w:ind w:left="2160" w:hanging="180"/>
+      </w:pPr>
+    </w:lvl>
+    <w:lvl w:ilvl="3" w:tplc="0409000F" w:tentative="1">
+      <w:start w:val="1"/>
+      <w:numFmt w:val="decimal"/>
+      <w:lvlText w:val="%4."/>
+      <w:lvlJc w:val="left"/>
+      <w:pPr>
+        <w:ind w:left="2880" w:hanging="360"/>
+      </w:pPr>
+    </w:lvl>
+    <w:lvl w:ilvl="4" w:tplc="04090019" w:tentative="1">
+      <w:start w:val="1"/>
+      <w:numFmt w:val="lowerLetter"/>
+      <w:lvlText w:val="%5."/>
+      <w:lvlJc w:val="left"/>
+      <w:pPr>
+        <w:ind w:left="3600" w:hanging="360"/>
+      </w:pPr>
+    </w:lvl>
+    <w:lvl w:ilvl="5" w:tplc="0409001B" w:tentative="1">
+      <w:start w:val="1"/>
+      <w:numFmt w:val="lowerRoman"/>
+      <w:lvlText w:val="%6."/>
+      <w:lvlJc w:val="right"/>
+      <w:pPr>
+        <w:ind w:left="4320" w:hanging="180"/>
+      </w:pPr>
+    </w:lvl>
+    <w:lvl w:ilvl="6" w:tplc="0409000F" w:tentative="1">
+      <w:start w:val="1"/>
+      <w:numFmt w:val="decimal"/>
+      <w:lvlText w:val="%7."/>
+      <w:lvlJc w:val="left"/>
+      <w:pPr>
+        <w:ind w:left="5040" w:hanging="360"/>
+      </w:pPr>
+    </w:lvl>
+    <w:lvl w:ilvl="7" w:tplc="04090019" w:tentative="1">
+      <w:start w:val="1"/>
+      <w:numFmt w:val="lowerLetter"/>
+      <w:lvlText w:val="%8."/>
+      <w:lvlJc w:val="left"/>
+      <w:pPr>
+        <w:ind w:left="5760" w:hanging="360"/>
+      </w:pPr>
+    </w:lvl>
+    <w:lvl w:ilvl="8" w:tplc="0409001B" w:tentative="1">
+      <w:start w:val="1"/>
+      <w:numFmt w:val="lowerRoman"/>
+      <w:lvlText w:val="%9."/>
+      <w:lvlJc w:val="right"/>
+      <w:pPr>
+        <w:ind w:left="6480" w:hanging="180"/>
+      </w:pPr>
+    </w:lvl>
+  </w:abstractNum>
+  <w:abstractNum w:abstractNumId="2" w15:restartNumberingAfterBreak="0">
     <w:nsid w:val="76584D79"/>
     <w:multiLevelType w:val="hybridMultilevel"/>
     <w:tmpl w:val="E60AC0C2"/>
@@ -3383,10 +5080,13 @@
     </w:lvl>
   </w:abstractNum>
   <w:num w:numId="1">
-    <w:abstractNumId w:val="1"/>
+    <w:abstractNumId w:val="2"/>
   </w:num>
   <w:num w:numId="2">
     <w:abstractNumId w:val="0"/>
+  </w:num>
+  <w:num w:numId="3">
+    <w:abstractNumId w:val="1"/>
   </w:num>
 </w:numbering>
 </file>

</xml_diff>